<commit_message>
Adding updates after kughosh's review.
</commit_message>
<xml_diff>
--- a/EMRSageMakerLab_Instructions.docx
+++ b/EMRSageMakerLab_Instructions.docx
@@ -292,23 +292,7 @@
           <w:rFonts w:ascii="Times New Roman" w:hAnsi="Times New Roman" w:cs="Times New Roman"/>
           <w:color w:val="000000" w:themeColor="text1"/>
         </w:rPr>
-        <w:t xml:space="preserve">EMR Notebooks are familiar </w:t>
-      </w:r>
-      <w:proofErr w:type="spellStart"/>
-      <w:r>
-        <w:rPr>
-          <w:rFonts w:ascii="Times New Roman" w:hAnsi="Times New Roman" w:cs="Times New Roman"/>
-          <w:color w:val="000000" w:themeColor="text1"/>
-        </w:rPr>
-        <w:t>Jupyter</w:t>
-      </w:r>
-      <w:proofErr w:type="spellEnd"/>
-      <w:r>
-        <w:rPr>
-          <w:rFonts w:ascii="Times New Roman" w:hAnsi="Times New Roman" w:cs="Times New Roman"/>
-          <w:color w:val="000000" w:themeColor="text1"/>
-        </w:rPr>
-        <w:t xml:space="preserve"> notebooks </w:t>
+        <w:t xml:space="preserve">EMR Notebooks are familiar Jupyter notebooks </w:t>
       </w:r>
       <w:r>
         <w:rPr>
@@ -578,23 +562,7 @@
           <w:rFonts w:ascii="Times New Roman" w:hAnsi="Times New Roman" w:cs="Times New Roman"/>
           <w:color w:val="000000" w:themeColor="text1"/>
         </w:rPr>
-        <w:t xml:space="preserve">You’ll use </w:t>
-      </w:r>
-      <w:proofErr w:type="spellStart"/>
-      <w:r>
-        <w:rPr>
-          <w:rFonts w:ascii="Times New Roman" w:hAnsi="Times New Roman" w:cs="Times New Roman"/>
-          <w:color w:val="000000" w:themeColor="text1"/>
-        </w:rPr>
-        <w:t>PySpark</w:t>
-      </w:r>
-      <w:proofErr w:type="spellEnd"/>
-      <w:r>
-        <w:rPr>
-          <w:rFonts w:ascii="Times New Roman" w:hAnsi="Times New Roman" w:cs="Times New Roman"/>
-          <w:color w:val="000000" w:themeColor="text1"/>
-        </w:rPr>
-        <w:t xml:space="preserve"> to create a regression model that estimates abalone age. You’ll deploy the regression model in Amazon SageMaker and measure the effectiveness of your model. </w:t>
+        <w:t xml:space="preserve">You’ll use PySpark to create a regression model that estimates abalone age. You’ll deploy the regression model in Amazon SageMaker and measure the effectiveness of your model. </w:t>
       </w:r>
     </w:p>
     <w:p>
@@ -995,7 +963,15 @@
           <w:bCs/>
           <w:color w:val="000000" w:themeColor="text1"/>
         </w:rPr>
-        <w:t>Click on the “Hardware” tab as shown below.</w:t>
+        <w:t xml:space="preserve">Click on the ‘Hardware’ </w:t>
+      </w:r>
+      <w:r>
+        <w:rPr>
+          <w:rFonts w:ascii="Times New Roman" w:hAnsi="Times New Roman" w:cs="Times New Roman"/>
+          <w:bCs/>
+          <w:color w:val="000000" w:themeColor="text1"/>
+        </w:rPr>
+        <w:t>tab as shown below.</w:t>
       </w:r>
     </w:p>
     <w:p>
@@ -1089,6 +1065,7 @@
       <w:r>
         <w:rPr>
           <w:b/>
+          <w:noProof/>
           <w:color w:val="auto"/>
         </w:rPr>
         <w:t>2</w:t>
@@ -1883,7 +1860,6 @@
         </w:rPr>
         <w:t>the box next to ‘</w:t>
       </w:r>
-      <w:proofErr w:type="spellStart"/>
       <w:r>
         <w:rPr>
           <w:rFonts w:ascii="Times New Roman" w:hAnsi="Times New Roman" w:cs="Times New Roman"/>
@@ -1892,7 +1868,6 @@
         </w:rPr>
         <w:t>AmazonSageMakerFullAccess</w:t>
       </w:r>
-      <w:proofErr w:type="spellEnd"/>
       <w:r>
         <w:rPr>
           <w:rFonts w:ascii="Times New Roman" w:hAnsi="Times New Roman" w:cs="Times New Roman"/>
@@ -2367,44 +2342,19 @@
         </w:rPr>
         <w:t>‘</w:t>
       </w:r>
-      <w:proofErr w:type="spellStart"/>
-      <w:r>
-        <w:rPr>
-          <w:rFonts w:ascii="Times New Roman" w:hAnsi="Times New Roman" w:cs="Times New Roman"/>
-          <w:color w:val="000000" w:themeColor="text1"/>
-        </w:rPr>
-        <w:t>Next</w:t>
-      </w:r>
-      <w:proofErr w:type="gramStart"/>
-      <w:r>
-        <w:rPr>
-          <w:rFonts w:ascii="Times New Roman" w:hAnsi="Times New Roman" w:cs="Times New Roman"/>
-          <w:color w:val="000000" w:themeColor="text1"/>
-        </w:rPr>
-        <w:t>:</w:t>
-      </w:r>
-      <w:r>
-        <w:rPr>
-          <w:rFonts w:ascii="Times New Roman" w:hAnsi="Times New Roman" w:cs="Times New Roman"/>
-          <w:color w:val="000000" w:themeColor="text1"/>
-        </w:rPr>
-        <w:t>Permissions</w:t>
-      </w:r>
-      <w:proofErr w:type="spellEnd"/>
-      <w:r>
-        <w:rPr>
-          <w:rFonts w:ascii="Times New Roman" w:hAnsi="Times New Roman" w:cs="Times New Roman"/>
-          <w:color w:val="000000" w:themeColor="text1"/>
-        </w:rPr>
-        <w:t>’</w:t>
-      </w:r>
-      <w:proofErr w:type="gramEnd"/>
-      <w:r>
-        <w:rPr>
-          <w:rFonts w:ascii="Times New Roman" w:hAnsi="Times New Roman" w:cs="Times New Roman"/>
-          <w:color w:val="000000" w:themeColor="text1"/>
-        </w:rPr>
-        <w:t>.</w:t>
+      <w:r>
+        <w:rPr>
+          <w:rFonts w:ascii="Times New Roman" w:hAnsi="Times New Roman" w:cs="Times New Roman"/>
+          <w:color w:val="000000" w:themeColor="text1"/>
+        </w:rPr>
+        <w:t>Next:</w:t>
+      </w:r>
+      <w:r>
+        <w:rPr>
+          <w:rFonts w:ascii="Times New Roman" w:hAnsi="Times New Roman" w:cs="Times New Roman"/>
+          <w:color w:val="000000" w:themeColor="text1"/>
+        </w:rPr>
+        <w:t>Permissions’.</w:t>
       </w:r>
     </w:p>
     <w:p>
@@ -2647,37 +2597,19 @@
         </w:rPr>
         <w:t>‘</w:t>
       </w:r>
-      <w:proofErr w:type="spellStart"/>
-      <w:r>
-        <w:rPr>
-          <w:rFonts w:ascii="Times New Roman" w:hAnsi="Times New Roman" w:cs="Times New Roman"/>
-          <w:color w:val="000000" w:themeColor="text1"/>
-        </w:rPr>
-        <w:t>Next</w:t>
-      </w:r>
-      <w:proofErr w:type="gramStart"/>
-      <w:r>
-        <w:rPr>
-          <w:rFonts w:ascii="Times New Roman" w:hAnsi="Times New Roman" w:cs="Times New Roman"/>
-          <w:color w:val="000000" w:themeColor="text1"/>
-        </w:rPr>
-        <w:t>:Tags</w:t>
-      </w:r>
-      <w:proofErr w:type="spellEnd"/>
-      <w:r>
-        <w:rPr>
-          <w:rFonts w:ascii="Times New Roman" w:hAnsi="Times New Roman" w:cs="Times New Roman"/>
-          <w:color w:val="000000" w:themeColor="text1"/>
-        </w:rPr>
-        <w:t>’</w:t>
-      </w:r>
-      <w:proofErr w:type="gramEnd"/>
-      <w:r>
-        <w:rPr>
-          <w:rFonts w:ascii="Times New Roman" w:hAnsi="Times New Roman" w:cs="Times New Roman"/>
-          <w:color w:val="000000" w:themeColor="text1"/>
-        </w:rPr>
-        <w:t>.</w:t>
+      <w:r>
+        <w:rPr>
+          <w:rFonts w:ascii="Times New Roman" w:hAnsi="Times New Roman" w:cs="Times New Roman"/>
+          <w:color w:val="000000" w:themeColor="text1"/>
+        </w:rPr>
+        <w:t>Next:Tags</w:t>
+      </w:r>
+      <w:r>
+        <w:rPr>
+          <w:rFonts w:ascii="Times New Roman" w:hAnsi="Times New Roman" w:cs="Times New Roman"/>
+          <w:color w:val="000000" w:themeColor="text1"/>
+        </w:rPr>
+        <w:t>’.</w:t>
       </w:r>
     </w:p>
     <w:p>
@@ -2697,39 +2629,7 @@
           <w:rFonts w:ascii="Times New Roman" w:hAnsi="Times New Roman" w:cs="Times New Roman"/>
           <w:color w:val="000000" w:themeColor="text1"/>
         </w:rPr>
-        <w:t>Click ‘</w:t>
-      </w:r>
-      <w:proofErr w:type="spellStart"/>
-      <w:r>
-        <w:rPr>
-          <w:rFonts w:ascii="Times New Roman" w:hAnsi="Times New Roman" w:cs="Times New Roman"/>
-          <w:color w:val="000000" w:themeColor="text1"/>
-        </w:rPr>
-        <w:t>Next</w:t>
-      </w:r>
-      <w:proofErr w:type="gramStart"/>
-      <w:r>
-        <w:rPr>
-          <w:rFonts w:ascii="Times New Roman" w:hAnsi="Times New Roman" w:cs="Times New Roman"/>
-          <w:color w:val="000000" w:themeColor="text1"/>
-        </w:rPr>
-        <w:t>:Review</w:t>
-      </w:r>
-      <w:proofErr w:type="spellEnd"/>
-      <w:r>
-        <w:rPr>
-          <w:rFonts w:ascii="Times New Roman" w:hAnsi="Times New Roman" w:cs="Times New Roman"/>
-          <w:color w:val="000000" w:themeColor="text1"/>
-        </w:rPr>
-        <w:t>’</w:t>
-      </w:r>
-      <w:proofErr w:type="gramEnd"/>
-      <w:r>
-        <w:rPr>
-          <w:rFonts w:ascii="Times New Roman" w:hAnsi="Times New Roman" w:cs="Times New Roman"/>
-          <w:color w:val="000000" w:themeColor="text1"/>
-        </w:rPr>
-        <w:t>.</w:t>
+        <w:t>Click ‘Next:Review’.</w:t>
       </w:r>
     </w:p>
     <w:p>
@@ -2749,17 +2649,8 @@
           <w:rFonts w:ascii="Times New Roman" w:hAnsi="Times New Roman" w:cs="Times New Roman"/>
           <w:color w:val="000000" w:themeColor="text1"/>
         </w:rPr>
-        <w:t>For Role Name, enter ‘SageMaker-EMR-</w:t>
-      </w:r>
-      <w:proofErr w:type="spellStart"/>
-      <w:r>
-        <w:rPr>
-          <w:rFonts w:ascii="Times New Roman" w:hAnsi="Times New Roman" w:cs="Times New Roman"/>
-          <w:color w:val="000000" w:themeColor="text1"/>
-        </w:rPr>
-        <w:t>ExecutionRole</w:t>
-      </w:r>
-      <w:proofErr w:type="spellEnd"/>
+        <w:t>For Role Name, enter ‘SageMaker-EMR-ExecutionRole</w:t>
+      </w:r>
       <w:r>
         <w:rPr>
           <w:rFonts w:ascii="Times New Roman" w:hAnsi="Times New Roman" w:cs="Times New Roman"/>
@@ -2837,23 +2728,7 @@
           <w:rFonts w:ascii="Times New Roman" w:hAnsi="Times New Roman" w:cs="Times New Roman"/>
           <w:color w:val="000000" w:themeColor="text1"/>
         </w:rPr>
-        <w:t xml:space="preserve">nto a text file. You will enter this ARN in to the </w:t>
-      </w:r>
-      <w:proofErr w:type="spellStart"/>
-      <w:r>
-        <w:rPr>
-          <w:rFonts w:ascii="Times New Roman" w:hAnsi="Times New Roman" w:cs="Times New Roman"/>
-          <w:color w:val="000000" w:themeColor="text1"/>
-        </w:rPr>
-        <w:t>Jupyter</w:t>
-      </w:r>
-      <w:proofErr w:type="spellEnd"/>
-      <w:r>
-        <w:rPr>
-          <w:rFonts w:ascii="Times New Roman" w:hAnsi="Times New Roman" w:cs="Times New Roman"/>
-          <w:color w:val="000000" w:themeColor="text1"/>
-        </w:rPr>
-        <w:t xml:space="preserve"> notebook at a later step</w:t>
+        <w:t>nto a text file. You will enter this ARN in to the Jupyter notebook at a later step</w:t>
       </w:r>
       <w:r>
         <w:rPr>
@@ -2885,9 +2760,9 @@
           <w:color w:val="000000" w:themeColor="text1"/>
         </w:rPr>
         <w:drawing>
-          <wp:inline distT="0" distB="0" distL="0" distR="0" wp14:anchorId="52F3862E" wp14:editId="066E7241">
-            <wp:extent cx="6415233" cy="1901952"/>
-            <wp:effectExtent l="19050" t="19050" r="24130" b="22225"/>
+          <wp:inline distT="0" distB="0" distL="0" distR="0" wp14:anchorId="52F3862E" wp14:editId="427904BE">
+            <wp:extent cx="3767328" cy="1116916"/>
+            <wp:effectExtent l="19050" t="19050" r="24130" b="26670"/>
             <wp:docPr id="10" name="Picture 10"/>
             <wp:cNvGraphicFramePr>
               <a:graphicFrameLocks xmlns:a="http://schemas.openxmlformats.org/drawingml/2006/main" noChangeAspect="1"/>
@@ -2914,7 +2789,7 @@
                   <pic:spPr>
                     <a:xfrm>
                       <a:off x="0" y="0"/>
-                      <a:ext cx="6415233" cy="1901952"/>
+                      <a:ext cx="3767328" cy="1116916"/>
                     </a:xfrm>
                     <a:prstGeom prst="rect">
                       <a:avLst/>
@@ -3047,46 +2922,14 @@
           <w:rFonts w:ascii="Times New Roman" w:hAnsi="Times New Roman" w:cs="Times New Roman"/>
           <w:color w:val="000000" w:themeColor="text1"/>
         </w:rPr>
-        <w:t xml:space="preserve">EMR Notebooks are </w:t>
-      </w:r>
-      <w:proofErr w:type="spellStart"/>
-      <w:r>
-        <w:rPr>
-          <w:rFonts w:ascii="Times New Roman" w:hAnsi="Times New Roman" w:cs="Times New Roman"/>
-          <w:color w:val="000000" w:themeColor="text1"/>
-        </w:rPr>
-        <w:t>serv</w:t>
-      </w:r>
-      <w:r>
-        <w:rPr>
-          <w:rFonts w:ascii="Times New Roman" w:hAnsi="Times New Roman" w:cs="Times New Roman"/>
-          <w:color w:val="000000" w:themeColor="text1"/>
-        </w:rPr>
-        <w:t>erless</w:t>
-      </w:r>
-      <w:proofErr w:type="spellEnd"/>
-      <w:r>
-        <w:rPr>
-          <w:rFonts w:ascii="Times New Roman" w:hAnsi="Times New Roman" w:cs="Times New Roman"/>
-          <w:color w:val="000000" w:themeColor="text1"/>
-        </w:rPr>
-        <w:t xml:space="preserve"> </w:t>
-      </w:r>
-      <w:proofErr w:type="spellStart"/>
-      <w:r>
-        <w:rPr>
-          <w:rFonts w:ascii="Times New Roman" w:hAnsi="Times New Roman" w:cs="Times New Roman"/>
-          <w:color w:val="000000" w:themeColor="text1"/>
-        </w:rPr>
-        <w:t>Jupyter</w:t>
-      </w:r>
-      <w:proofErr w:type="spellEnd"/>
-      <w:r>
-        <w:rPr>
-          <w:rFonts w:ascii="Times New Roman" w:hAnsi="Times New Roman" w:cs="Times New Roman"/>
-          <w:color w:val="000000" w:themeColor="text1"/>
-        </w:rPr>
-        <w:t xml:space="preserve"> notebooks that connect</w:t>
+        <w:t>EMR Notebooks are serv</w:t>
+      </w:r>
+      <w:r>
+        <w:rPr>
+          <w:rFonts w:ascii="Times New Roman" w:hAnsi="Times New Roman" w:cs="Times New Roman"/>
+          <w:color w:val="000000" w:themeColor="text1"/>
+        </w:rPr>
+        <w:t>erless Jupyter notebooks that connect</w:t>
       </w:r>
       <w:r>
         <w:rPr>
@@ -3130,24 +2973,7 @@
           <w:rFonts w:ascii="Times New Roman" w:hAnsi="Times New Roman" w:cs="Times New Roman"/>
           <w:color w:val="000000" w:themeColor="text1"/>
         </w:rPr>
-        <w:t xml:space="preserve">They come preconfigured with Spark, allowing you to interactively run Spark jobs in a familiar </w:t>
-      </w:r>
-      <w:proofErr w:type="spellStart"/>
-      <w:r>
-        <w:rPr>
-          <w:rFonts w:ascii="Times New Roman" w:hAnsi="Times New Roman" w:cs="Times New Roman"/>
-          <w:color w:val="000000" w:themeColor="text1"/>
-        </w:rPr>
-        <w:lastRenderedPageBreak/>
-        <w:t>Jupyter</w:t>
-      </w:r>
-      <w:proofErr w:type="spellEnd"/>
-      <w:r>
-        <w:rPr>
-          <w:rFonts w:ascii="Times New Roman" w:hAnsi="Times New Roman" w:cs="Times New Roman"/>
-          <w:color w:val="000000" w:themeColor="text1"/>
-        </w:rPr>
-        <w:t xml:space="preserve"> environment. The code and visualizations that you create in the notebook are</w:t>
+        <w:t>They come preconfigured with Spark, allowing you to interactively run Spark jobs in a familiar Jupyter environment. The code and visualizations that you create in the notebook are</w:t>
       </w:r>
       <w:r>
         <w:rPr>
@@ -3249,6 +3075,7 @@
     <w:p>
       <w:pPr>
         <w:keepNext/>
+        <w:jc w:val="center"/>
       </w:pPr>
       <w:r>
         <w:rPr>
@@ -3256,10 +3083,11 @@
           <w:noProof/>
           <w:color w:val="000000" w:themeColor="text1"/>
         </w:rPr>
+        <w:lastRenderedPageBreak/>
         <w:drawing>
-          <wp:inline distT="0" distB="0" distL="0" distR="0" wp14:anchorId="47911734" wp14:editId="14A66466">
-            <wp:extent cx="6057254" cy="1901952"/>
-            <wp:effectExtent l="19050" t="19050" r="20320" b="22225"/>
+          <wp:inline distT="0" distB="0" distL="0" distR="0" wp14:anchorId="47911734" wp14:editId="31D5657B">
+            <wp:extent cx="3767328" cy="1182925"/>
+            <wp:effectExtent l="19050" t="19050" r="24130" b="17780"/>
             <wp:docPr id="5" name="Picture 5"/>
             <wp:cNvGraphicFramePr>
               <a:graphicFrameLocks xmlns:a="http://schemas.openxmlformats.org/drawingml/2006/main" noChangeAspect="1"/>
@@ -3285,7 +3113,7 @@
                   <pic:spPr bwMode="auto">
                     <a:xfrm>
                       <a:off x="0" y="0"/>
-                      <a:ext cx="6057254" cy="1901952"/>
+                      <a:ext cx="3767328" cy="1182925"/>
                     </a:xfrm>
                     <a:prstGeom prst="rect">
                       <a:avLst/>
@@ -3520,9 +3348,9 @@
           <w:color w:val="000000" w:themeColor="text1"/>
         </w:rPr>
         <w:drawing>
-          <wp:inline distT="0" distB="0" distL="0" distR="0" wp14:anchorId="4A2902DF" wp14:editId="44F1541A">
-            <wp:extent cx="3501933" cy="1901952"/>
-            <wp:effectExtent l="19050" t="19050" r="22860" b="22225"/>
+          <wp:inline distT="0" distB="0" distL="0" distR="0" wp14:anchorId="4A2902DF" wp14:editId="4964E729">
+            <wp:extent cx="3767328" cy="2046092"/>
+            <wp:effectExtent l="19050" t="19050" r="24130" b="11430"/>
             <wp:docPr id="30" name="Picture 30"/>
             <wp:cNvGraphicFramePr>
               <a:graphicFrameLocks xmlns:a="http://schemas.openxmlformats.org/drawingml/2006/main" noChangeAspect="1"/>
@@ -3548,7 +3376,7 @@
                   <pic:spPr bwMode="auto">
                     <a:xfrm>
                       <a:off x="0" y="0"/>
-                      <a:ext cx="3501933" cy="1901952"/>
+                      <a:ext cx="3767328" cy="2046092"/>
                     </a:xfrm>
                     <a:prstGeom prst="rect">
                       <a:avLst/>
@@ -3803,11 +3631,10 @@
           <w:noProof/>
           <w:color w:val="000000" w:themeColor="text1"/>
         </w:rPr>
-        <w:lastRenderedPageBreak/>
         <w:drawing>
-          <wp:inline distT="0" distB="0" distL="0" distR="0" wp14:anchorId="05B49CF9" wp14:editId="27F1F021">
-            <wp:extent cx="2901363" cy="1901952"/>
-            <wp:effectExtent l="19050" t="19050" r="13335" b="22225"/>
+          <wp:inline distT="0" distB="0" distL="0" distR="0" wp14:anchorId="05B49CF9" wp14:editId="080F324B">
+            <wp:extent cx="3767328" cy="2469624"/>
+            <wp:effectExtent l="19050" t="19050" r="24130" b="26035"/>
             <wp:docPr id="13" name="Picture 13"/>
             <wp:cNvGraphicFramePr>
               <a:graphicFrameLocks xmlns:a="http://schemas.openxmlformats.org/drawingml/2006/main" noChangeAspect="1"/>
@@ -3834,7 +3661,7 @@
                   <pic:spPr>
                     <a:xfrm>
                       <a:off x="0" y="0"/>
-                      <a:ext cx="2901363" cy="1901952"/>
+                      <a:ext cx="3767328" cy="2469624"/>
                     </a:xfrm>
                     <a:prstGeom prst="rect">
                       <a:avLst/>
@@ -3957,6 +3784,7 @@
           <w:rFonts w:ascii="Times New Roman" w:hAnsi="Times New Roman" w:cs="Times New Roman"/>
           <w:color w:val="000000" w:themeColor="text1"/>
         </w:rPr>
+        <w:lastRenderedPageBreak/>
         <w:t>Refresh the screen</w:t>
       </w:r>
       <w:r>
@@ -4005,17 +3833,8 @@
           <w:rFonts w:ascii="Times New Roman" w:hAnsi="Times New Roman" w:cs="Times New Roman"/>
           <w:color w:val="000000" w:themeColor="text1"/>
         </w:rPr>
-        <w:t xml:space="preserve"> in </w:t>
-      </w:r>
-      <w:proofErr w:type="spellStart"/>
-      <w:r>
-        <w:rPr>
-          <w:rFonts w:ascii="Times New Roman" w:hAnsi="Times New Roman" w:cs="Times New Roman"/>
-          <w:color w:val="000000" w:themeColor="text1"/>
-        </w:rPr>
-        <w:t>Jupyter</w:t>
-      </w:r>
-      <w:proofErr w:type="spellEnd"/>
+        <w:t xml:space="preserve"> in Jupyter</w:t>
+      </w:r>
       <w:r>
         <w:rPr>
           <w:rFonts w:ascii="Times New Roman" w:hAnsi="Times New Roman" w:cs="Times New Roman"/>
@@ -4191,30 +4010,8 @@
           <w:bCs/>
           <w:color w:val="000000" w:themeColor="text1"/>
         </w:rPr>
-        <w:t xml:space="preserve">Run the example </w:t>
-      </w:r>
-      <w:proofErr w:type="spellStart"/>
-      <w:r>
-        <w:rPr>
-          <w:rFonts w:ascii="Times New Roman" w:hAnsi="Times New Roman" w:cs="Times New Roman"/>
-          <w:b/>
-          <w:bCs/>
-          <w:color w:val="000000" w:themeColor="text1"/>
-        </w:rPr>
-        <w:t>PySpark</w:t>
-      </w:r>
-      <w:proofErr w:type="spellEnd"/>
-      <w:r>
-        <w:rPr>
-          <w:rFonts w:ascii="Times New Roman" w:hAnsi="Times New Roman" w:cs="Times New Roman"/>
-          <w:b/>
-          <w:bCs/>
-          <w:color w:val="000000" w:themeColor="text1"/>
-        </w:rPr>
-        <w:t xml:space="preserve"> SageMaker notebook</w:t>
-      </w:r>
-      <w:bookmarkStart w:id="0" w:name="_GoBack"/>
-      <w:bookmarkEnd w:id="0"/>
+        <w:t>Run the example PySpark SageMaker notebook</w:t>
+      </w:r>
     </w:p>
     <w:p>
       <w:pPr>
@@ -4245,35 +4042,12 @@
           </w:rPr>
           <w:t xml:space="preserve">example </w:t>
         </w:r>
-        <w:proofErr w:type="spellStart"/>
         <w:r>
           <w:rPr>
             <w:rStyle w:val="Hyperlink"/>
             <w:rFonts w:ascii="Times New Roman" w:hAnsi="Times New Roman" w:cs="Times New Roman"/>
           </w:rPr>
-          <w:t>P</w:t>
-        </w:r>
-        <w:r>
-          <w:rPr>
-            <w:rStyle w:val="Hyperlink"/>
-            <w:rFonts w:ascii="Times New Roman" w:hAnsi="Times New Roman" w:cs="Times New Roman"/>
-          </w:rPr>
-          <w:t>y</w:t>
-        </w:r>
-        <w:r>
-          <w:rPr>
-            <w:rStyle w:val="Hyperlink"/>
-            <w:rFonts w:ascii="Times New Roman" w:hAnsi="Times New Roman" w:cs="Times New Roman"/>
-          </w:rPr>
-          <w:t>Spark</w:t>
-        </w:r>
-        <w:proofErr w:type="spellEnd"/>
-        <w:r>
-          <w:rPr>
-            <w:rStyle w:val="Hyperlink"/>
-            <w:rFonts w:ascii="Times New Roman" w:hAnsi="Times New Roman" w:cs="Times New Roman"/>
-          </w:rPr>
-          <w:t xml:space="preserve"> SageMaker</w:t>
+          <w:t>PySpark SageMaker</w:t>
         </w:r>
       </w:hyperlink>
       <w:r>
@@ -4296,14 +4070,11 @@
     <w:p>
       <w:pPr>
         <w:pStyle w:val="ListParagraph"/>
+        <w:keepNext/>
         <w:numPr>
           <w:ilvl w:val="1"/>
           <w:numId w:val="4"/>
         </w:numPr>
-        <w:rPr>
-          <w:rFonts w:ascii="Times New Roman" w:hAnsi="Times New Roman" w:cs="Times New Roman"/>
-          <w:color w:val="000000" w:themeColor="text1"/>
-        </w:rPr>
       </w:pPr>
       <w:r>
         <w:rPr>
@@ -4319,7 +4090,6 @@
         </w:rPr>
         <w:t xml:space="preserve">your </w:t>
       </w:r>
-      <w:proofErr w:type="spellStart"/>
       <w:r>
         <w:rPr>
           <w:rFonts w:ascii="Times New Roman" w:hAnsi="Times New Roman" w:cs="Times New Roman"/>
@@ -4327,7 +4097,6 @@
         </w:rPr>
         <w:t>Jupyter</w:t>
       </w:r>
-      <w:proofErr w:type="spellEnd"/>
       <w:r>
         <w:rPr>
           <w:rFonts w:ascii="Times New Roman" w:hAnsi="Times New Roman" w:cs="Times New Roman"/>
@@ -4347,23 +4116,7 @@
           <w:rFonts w:ascii="Times New Roman" w:hAnsi="Times New Roman" w:cs="Times New Roman"/>
           <w:color w:val="000000" w:themeColor="text1"/>
         </w:rPr>
-        <w:t>click the ‘Upload’ button and choose the .</w:t>
-      </w:r>
-      <w:proofErr w:type="spellStart"/>
-      <w:r>
-        <w:rPr>
-          <w:rFonts w:ascii="Times New Roman" w:hAnsi="Times New Roman" w:cs="Times New Roman"/>
-          <w:color w:val="000000" w:themeColor="text1"/>
-        </w:rPr>
-        <w:t>ipynb</w:t>
-      </w:r>
-      <w:proofErr w:type="spellEnd"/>
-      <w:r>
-        <w:rPr>
-          <w:rFonts w:ascii="Times New Roman" w:hAnsi="Times New Roman" w:cs="Times New Roman"/>
-          <w:color w:val="000000" w:themeColor="text1"/>
-        </w:rPr>
-        <w:t xml:space="preserve"> file downloaded in step </w:t>
+        <w:t xml:space="preserve">click the ‘Upload’ button and choose the .ipynb file downloaded in step </w:t>
       </w:r>
       <w:r>
         <w:rPr>
@@ -4390,231 +4143,10 @@
         <w:rPr>
           <w:noProof/>
         </w:rPr>
-        <mc:AlternateContent>
-          <mc:Choice Requires="wps">
-            <w:drawing>
-              <wp:anchor distT="0" distB="0" distL="114300" distR="114300" simplePos="0" relativeHeight="251699200" behindDoc="1" locked="0" layoutInCell="1" allowOverlap="1" wp14:anchorId="3C0A32ED" wp14:editId="1B0CF9F7">
-                <wp:simplePos x="0" y="0"/>
-                <wp:positionH relativeFrom="column">
-                  <wp:posOffset>0</wp:posOffset>
-                </wp:positionH>
-                <wp:positionV relativeFrom="paragraph">
-                  <wp:posOffset>2039620</wp:posOffset>
-                </wp:positionV>
-                <wp:extent cx="5852160" cy="635"/>
-                <wp:effectExtent l="0" t="0" r="0" b="0"/>
-                <wp:wrapTight wrapText="bothSides">
-                  <wp:wrapPolygon edited="0">
-                    <wp:start x="0" y="0"/>
-                    <wp:lineTo x="0" y="21600"/>
-                    <wp:lineTo x="21600" y="21600"/>
-                    <wp:lineTo x="21600" y="0"/>
-                  </wp:wrapPolygon>
-                </wp:wrapTight>
-                <wp:docPr id="4" name="Text Box 4"/>
-                <wp:cNvGraphicFramePr/>
-                <a:graphic xmlns:a="http://schemas.openxmlformats.org/drawingml/2006/main">
-                  <a:graphicData uri="http://schemas.microsoft.com/office/word/2010/wordprocessingShape">
-                    <wps:wsp>
-                      <wps:cNvSpPr txBox="1"/>
-                      <wps:spPr>
-                        <a:xfrm>
-                          <a:off x="0" y="0"/>
-                          <a:ext cx="5852160" cy="635"/>
-                        </a:xfrm>
-                        <a:prstGeom prst="rect">
-                          <a:avLst/>
-                        </a:prstGeom>
-                        <a:solidFill>
-                          <a:prstClr val="white"/>
-                        </a:solidFill>
-                        <a:ln>
-                          <a:noFill/>
-                        </a:ln>
-                      </wps:spPr>
-                      <wps:txbx>
-                        <w:txbxContent>
-                          <w:p>
-                            <w:pPr>
-                              <w:pStyle w:val="Caption"/>
-                              <w:jc w:val="center"/>
-                              <w:rPr>
-                                <w:rFonts w:ascii="Times New Roman" w:hAnsi="Times New Roman" w:cs="Times New Roman"/>
-                                <w:b/>
-                                <w:color w:val="auto"/>
-                                <w:sz w:val="24"/>
-                                <w:szCs w:val="24"/>
-                              </w:rPr>
-                            </w:pPr>
-                            <w:r>
-                              <w:rPr>
-                                <w:b/>
-                                <w:color w:val="auto"/>
-                              </w:rPr>
-                              <w:t xml:space="preserve">Image </w:t>
-                            </w:r>
-                            <w:r>
-                              <w:rPr>
-                                <w:b/>
-                                <w:color w:val="auto"/>
-                              </w:rPr>
-                              <w:fldChar w:fldCharType="begin"/>
-                            </w:r>
-                            <w:r>
-                              <w:rPr>
-                                <w:b/>
-                                <w:color w:val="auto"/>
-                              </w:rPr>
-                              <w:instrText xml:space="preserve"> SEQ Image \* ARABIC </w:instrText>
-                            </w:r>
-                            <w:r>
-                              <w:rPr>
-                                <w:b/>
-                                <w:color w:val="auto"/>
-                              </w:rPr>
-                              <w:fldChar w:fldCharType="separate"/>
-                            </w:r>
-                            <w:r>
-                              <w:rPr>
-                                <w:b/>
-                                <w:noProof/>
-                                <w:color w:val="auto"/>
-                              </w:rPr>
-                              <w:t>13</w:t>
-                            </w:r>
-                            <w:r>
-                              <w:rPr>
-                                <w:b/>
-                                <w:color w:val="auto"/>
-                              </w:rPr>
-                              <w:fldChar w:fldCharType="end"/>
-                            </w:r>
-                            <w:r>
-                              <w:rPr>
-                                <w:b/>
-                                <w:color w:val="auto"/>
-                              </w:rPr>
-                              <w:t xml:space="preserve"> Step 4b</w:t>
-                            </w:r>
-                          </w:p>
-                        </w:txbxContent>
-                      </wps:txbx>
-                      <wps:bodyPr rot="0" spcFirstLastPara="0" vertOverflow="overflow" horzOverflow="overflow" vert="horz" wrap="square" lIns="0" tIns="0" rIns="0" bIns="0" numCol="1" spcCol="0" rtlCol="0" fromWordArt="0" anchor="t" anchorCtr="0" forceAA="0" compatLnSpc="1">
-                        <a:prstTxWarp prst="textNoShape">
-                          <a:avLst/>
-                        </a:prstTxWarp>
-                        <a:spAutoFit/>
-                      </wps:bodyPr>
-                    </wps:wsp>
-                  </a:graphicData>
-                </a:graphic>
-              </wp:anchor>
-            </w:drawing>
-          </mc:Choice>
-          <mc:Fallback>
-            <w:pict>
-              <v:shapetype w14:anchorId="3C0A32ED" id="_x0000_t202" coordsize="21600,21600" o:spt="202" path="m,l,21600r21600,l21600,xe">
-                <v:stroke joinstyle="miter"/>
-                <v:path gradientshapeok="t" o:connecttype="rect"/>
-              </v:shapetype>
-              <v:shape id="Text Box 4" o:spid="_x0000_s1026" type="#_x0000_t202" style="position:absolute;left:0;text-align:left;margin-left:0;margin-top:160.6pt;width:460.8pt;height:.05pt;z-index:-251617280;visibility:visible;mso-wrap-style:square;mso-wrap-distance-left:9pt;mso-wrap-distance-top:0;mso-wrap-distance-right:9pt;mso-wrap-distance-bottom:0;mso-position-horizontal:absolute;mso-position-horizontal-relative:text;mso-position-vertical:absolute;mso-position-vertical-relative:text;v-text-anchor:top" o:gfxdata="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" stroked="f">
-                <v:textbox style="mso-fit-shape-to-text:t" inset="0,0,0,0">
-                  <w:txbxContent>
-                    <w:p>
-                      <w:pPr>
-                        <w:pStyle w:val="Caption"/>
-                        <w:jc w:val="center"/>
-                        <w:rPr>
-                          <w:rFonts w:ascii="Times New Roman" w:hAnsi="Times New Roman" w:cs="Times New Roman"/>
-                          <w:b/>
-                          <w:color w:val="auto"/>
-                          <w:sz w:val="24"/>
-                          <w:szCs w:val="24"/>
-                        </w:rPr>
-                      </w:pPr>
-                      <w:r>
-                        <w:rPr>
-                          <w:b/>
-                          <w:color w:val="auto"/>
-                        </w:rPr>
-                        <w:t xml:space="preserve">Image </w:t>
-                      </w:r>
-                      <w:r>
-                        <w:rPr>
-                          <w:b/>
-                          <w:color w:val="auto"/>
-                        </w:rPr>
-                        <w:fldChar w:fldCharType="begin"/>
-                      </w:r>
-                      <w:r>
-                        <w:rPr>
-                          <w:b/>
-                          <w:color w:val="auto"/>
-                        </w:rPr>
-                        <w:instrText xml:space="preserve"> SEQ Image \* ARABIC </w:instrText>
-                      </w:r>
-                      <w:r>
-                        <w:rPr>
-                          <w:b/>
-                          <w:color w:val="auto"/>
-                        </w:rPr>
-                        <w:fldChar w:fldCharType="separate"/>
-                      </w:r>
-                      <w:r>
-                        <w:rPr>
-                          <w:b/>
-                          <w:noProof/>
-                          <w:color w:val="auto"/>
-                        </w:rPr>
-                        <w:t>13</w:t>
-                      </w:r>
-                      <w:r>
-                        <w:rPr>
-                          <w:b/>
-                          <w:color w:val="auto"/>
-                        </w:rPr>
-                        <w:fldChar w:fldCharType="end"/>
-                      </w:r>
-                      <w:r>
-                        <w:rPr>
-                          <w:b/>
-                          <w:color w:val="auto"/>
-                        </w:rPr>
-                        <w:t xml:space="preserve"> Step 4b</w:t>
-                      </w:r>
-                    </w:p>
-                  </w:txbxContent>
-                </v:textbox>
-                <w10:wrap type="tight"/>
-              </v:shape>
-            </w:pict>
-          </mc:Fallback>
-        </mc:AlternateContent>
-      </w:r>
-      <w:r>
-        <w:rPr>
-          <w:noProof/>
-        </w:rPr>
         <w:drawing>
-          <wp:anchor distT="0" distB="0" distL="114300" distR="114300" simplePos="0" relativeHeight="251693056" behindDoc="1" locked="0" layoutInCell="1" allowOverlap="1" wp14:anchorId="03752DFB" wp14:editId="44272A41">
-            <wp:simplePos x="0" y="0"/>
-            <wp:positionH relativeFrom="column">
-              <wp:posOffset>0</wp:posOffset>
-            </wp:positionH>
-            <wp:positionV relativeFrom="paragraph">
-              <wp:posOffset>378460</wp:posOffset>
-            </wp:positionV>
-            <wp:extent cx="5852160" cy="1604010"/>
-            <wp:effectExtent l="19050" t="19050" r="15240" b="15240"/>
-            <wp:wrapTight wrapText="bothSides">
-              <wp:wrapPolygon edited="0">
-                <wp:start x="-70" y="-257"/>
-                <wp:lineTo x="-70" y="21549"/>
-                <wp:lineTo x="21586" y="21549"/>
-                <wp:lineTo x="21586" y="-257"/>
-                <wp:lineTo x="-70" y="-257"/>
-              </wp:wrapPolygon>
-            </wp:wrapTight>
+          <wp:inline distT="0" distB="0" distL="0" distR="0" wp14:anchorId="4A26F3D3" wp14:editId="53091FC3">
+            <wp:extent cx="3767328" cy="1032581"/>
+            <wp:effectExtent l="19050" t="19050" r="24130" b="15240"/>
             <wp:docPr id="32" name="Picture 32"/>
             <wp:cNvGraphicFramePr>
               <a:graphicFrameLocks xmlns:a="http://schemas.openxmlformats.org/drawingml/2006/main" noChangeAspect="1"/>
@@ -4640,7 +4172,7 @@
                   <pic:spPr bwMode="auto">
                     <a:xfrm>
                       <a:off x="0" y="0"/>
-                      <a:ext cx="5852160" cy="1604010"/>
+                      <a:ext cx="3767328" cy="1032581"/>
                     </a:xfrm>
                     <a:prstGeom prst="rect">
                       <a:avLst/>
@@ -4659,23 +4191,71 @@
                 </pic:pic>
               </a:graphicData>
             </a:graphic>
-            <wp14:sizeRelH relativeFrom="page">
-              <wp14:pctWidth>0</wp14:pctWidth>
-            </wp14:sizeRelH>
-            <wp14:sizeRelV relativeFrom="page">
-              <wp14:pctHeight>0</wp14:pctHeight>
-            </wp14:sizeRelV>
-          </wp:anchor>
+          </wp:inline>
         </w:drawing>
       </w:r>
     </w:p>
     <w:p>
       <w:pPr>
-        <w:rPr>
-          <w:rFonts w:ascii="Times New Roman" w:hAnsi="Times New Roman" w:cs="Times New Roman"/>
-          <w:color w:val="000000" w:themeColor="text1"/>
-        </w:rPr>
-      </w:pPr>
+        <w:pStyle w:val="Caption"/>
+        <w:jc w:val="center"/>
+        <w:rPr>
+          <w:rFonts w:ascii="Times New Roman" w:hAnsi="Times New Roman" w:cs="Times New Roman"/>
+          <w:b/>
+          <w:color w:val="auto"/>
+        </w:rPr>
+      </w:pPr>
+      <w:r>
+        <w:rPr>
+          <w:b/>
+          <w:color w:val="auto"/>
+        </w:rPr>
+        <w:t xml:space="preserve">Image </w:t>
+      </w:r>
+      <w:r>
+        <w:rPr>
+          <w:b/>
+          <w:color w:val="auto"/>
+        </w:rPr>
+        <w:fldChar w:fldCharType="begin"/>
+      </w:r>
+      <w:r>
+        <w:rPr>
+          <w:b/>
+          <w:color w:val="auto"/>
+        </w:rPr>
+        <w:instrText xml:space="preserve"> SEQ Image \* ARABIC </w:instrText>
+      </w:r>
+      <w:r>
+        <w:rPr>
+          <w:b/>
+          <w:color w:val="auto"/>
+        </w:rPr>
+        <w:fldChar w:fldCharType="separate"/>
+      </w:r>
+      <w:r>
+        <w:rPr>
+          <w:b/>
+          <w:noProof/>
+          <w:color w:val="auto"/>
+        </w:rPr>
+        <w:t>13</w:t>
+      </w:r>
+      <w:r>
+        <w:rPr>
+          <w:b/>
+          <w:color w:val="auto"/>
+        </w:rPr>
+        <w:fldChar w:fldCharType="end"/>
+      </w:r>
+      <w:r>
+        <w:rPr>
+          <w:b/>
+          <w:noProof/>
+          <w:color w:val="auto"/>
+        </w:rPr>
+        <w:t xml:space="preserve"> Step 4b</w:t>
+      </w:r>
     </w:p>
     <w:p>
       <w:pPr>
@@ -4694,7 +4274,6 @@
           <w:rFonts w:ascii="Times New Roman" w:hAnsi="Times New Roman" w:cs="Times New Roman"/>
           <w:color w:val="000000" w:themeColor="text1"/>
         </w:rPr>
-        <w:lastRenderedPageBreak/>
         <w:t>Make sure to click ‘Upload’ once more.</w:t>
       </w:r>
     </w:p>
@@ -4709,6 +4288,7 @@
     <w:p>
       <w:pPr>
         <w:keepNext/>
+        <w:jc w:val="center"/>
       </w:pPr>
       <w:r>
         <w:rPr>
@@ -4841,7 +4421,6 @@
         </w:rPr>
         <w:t xml:space="preserve">Click on the </w:t>
       </w:r>
-      <w:proofErr w:type="spellStart"/>
       <w:r>
         <w:rPr>
           <w:rFonts w:ascii="Times New Roman" w:hAnsi="Times New Roman" w:cs="Times New Roman"/>
@@ -4854,15 +4433,7 @@
           <w:rFonts w:ascii="Times New Roman" w:hAnsi="Times New Roman" w:cs="Times New Roman"/>
           <w:color w:val="000000" w:themeColor="text1"/>
         </w:rPr>
-        <w:t>.ipynb</w:t>
-      </w:r>
-      <w:proofErr w:type="spellEnd"/>
-      <w:r>
-        <w:rPr>
-          <w:rFonts w:ascii="Times New Roman" w:hAnsi="Times New Roman" w:cs="Times New Roman"/>
-          <w:color w:val="000000" w:themeColor="text1"/>
-        </w:rPr>
-        <w:t xml:space="preserve"> to open it.</w:t>
+        <w:t>.ipynb to open it.</w:t>
       </w:r>
     </w:p>
     <w:p>
@@ -4921,7 +4492,7 @@
       <w:pPr>
         <w:pStyle w:val="ListParagraph"/>
         <w:numPr>
-          <w:ilvl w:val="2"/>
+          <w:ilvl w:val="1"/>
           <w:numId w:val="4"/>
         </w:numPr>
         <w:rPr>
@@ -4934,55 +4505,8 @@
           <w:rFonts w:ascii="Times New Roman" w:hAnsi="Times New Roman" w:cs="Times New Roman"/>
           <w:color w:val="000000" w:themeColor="text1"/>
         </w:rPr>
-        <w:t>The text to the left of the cell indicates whether the cell has been ran. The brackets in the text will be empty prior to running a cell (</w:t>
-      </w:r>
-      <w:proofErr w:type="gramStart"/>
-      <w:r>
-        <w:rPr>
-          <w:rFonts w:ascii="Times New Roman" w:hAnsi="Times New Roman" w:cs="Times New Roman"/>
-          <w:color w:val="000000" w:themeColor="text1"/>
-        </w:rPr>
-        <w:t>‘In</w:t>
-      </w:r>
-      <w:proofErr w:type="gramEnd"/>
-      <w:r>
-        <w:rPr>
-          <w:rFonts w:ascii="Times New Roman" w:hAnsi="Times New Roman" w:cs="Times New Roman"/>
-          <w:color w:val="000000" w:themeColor="text1"/>
-        </w:rPr>
-        <w:t xml:space="preserve"> []’). It will have an asterisk inside during execution (</w:t>
-      </w:r>
-      <w:proofErr w:type="gramStart"/>
-      <w:r>
-        <w:rPr>
-          <w:rFonts w:ascii="Times New Roman" w:hAnsi="Times New Roman" w:cs="Times New Roman"/>
-          <w:color w:val="000000" w:themeColor="text1"/>
-        </w:rPr>
-        <w:t>‘In</w:t>
-      </w:r>
-      <w:proofErr w:type="gramEnd"/>
-      <w:r>
-        <w:rPr>
-          <w:rFonts w:ascii="Times New Roman" w:hAnsi="Times New Roman" w:cs="Times New Roman"/>
-          <w:color w:val="000000" w:themeColor="text1"/>
-        </w:rPr>
-        <w:t xml:space="preserve"> [*]’). And they will show the cell execution number after execution completes (</w:t>
-      </w:r>
-      <w:proofErr w:type="gramStart"/>
-      <w:r>
-        <w:rPr>
-          <w:rFonts w:ascii="Times New Roman" w:hAnsi="Times New Roman" w:cs="Times New Roman"/>
-          <w:color w:val="000000" w:themeColor="text1"/>
-        </w:rPr>
-        <w:t>‘In</w:t>
-      </w:r>
-      <w:proofErr w:type="gramEnd"/>
-      <w:r>
-        <w:rPr>
-          <w:rFonts w:ascii="Times New Roman" w:hAnsi="Times New Roman" w:cs="Times New Roman"/>
-          <w:color w:val="000000" w:themeColor="text1"/>
-        </w:rPr>
-        <w:t xml:space="preserve"> [1]’). </w:t>
+        <w:lastRenderedPageBreak/>
+        <w:t xml:space="preserve">The text to the left of the cell indicates whether the cell has been ran. The brackets in the text will be empty prior to running a cell (‘In []’). It will have an asterisk inside during execution (‘In [*]’). And they will show the cell execution number after execution completes (‘In [1]’). </w:t>
       </w:r>
       <w:r>
         <w:rPr>
@@ -5001,12 +4525,11 @@
         <w:rPr>
           <w:noProof/>
         </w:rPr>
-        <w:lastRenderedPageBreak/>
         <w:drawing>
-          <wp:inline distT="0" distB="0" distL="0" distR="0" wp14:anchorId="26AF438A" wp14:editId="7EEB289C">
-            <wp:extent cx="5943600" cy="4680585"/>
-            <wp:effectExtent l="19050" t="19050" r="19050" b="24765"/>
-            <wp:docPr id="15" name="Picture 15"/>
+          <wp:inline distT="0" distB="0" distL="0" distR="0" wp14:anchorId="11090343" wp14:editId="669B469C">
+            <wp:extent cx="3767328" cy="2880235"/>
+            <wp:effectExtent l="19050" t="19050" r="24130" b="15875"/>
+            <wp:docPr id="9" name="Picture 9"/>
             <wp:cNvGraphicFramePr>
               <a:graphicFrameLocks xmlns:a="http://schemas.openxmlformats.org/drawingml/2006/main" noChangeAspect="1"/>
             </wp:cNvGraphicFramePr>
@@ -5026,7 +4549,7 @@
                   <pic:spPr>
                     <a:xfrm>
                       <a:off x="0" y="0"/>
-                      <a:ext cx="5943600" cy="4680585"/>
+                      <a:ext cx="3767328" cy="2880235"/>
                     </a:xfrm>
                     <a:prstGeom prst="rect">
                       <a:avLst/>
@@ -5102,7 +4625,7 @@
           <w:b/>
           <w:color w:val="auto"/>
         </w:rPr>
-        <w:t xml:space="preserve"> Step 4e</w:t>
+        <w:t xml:space="preserve"> Step 4f</w:t>
       </w:r>
     </w:p>
     <w:p>
@@ -5124,118 +4647,8 @@
         </w:rPr>
         <w:t>Remember to enter the SageMaker ARN and the region code in the first cell. The notebook will throw errors otherwise!</w:t>
       </w:r>
-    </w:p>
-    <w:p>
-      <w:pPr>
-        <w:keepNext/>
-        <w:jc w:val="center"/>
-      </w:pPr>
-      <w:r>
-        <w:rPr>
-          <w:noProof/>
-        </w:rPr>
-        <w:drawing>
-          <wp:inline distT="0" distB="0" distL="0" distR="0" wp14:anchorId="1581E7EC" wp14:editId="6C439877">
-            <wp:extent cx="4072516" cy="2077592"/>
-            <wp:effectExtent l="19050" t="19050" r="23495" b="18415"/>
-            <wp:docPr id="2" name="Picture 2"/>
-            <wp:cNvGraphicFramePr>
-              <a:graphicFrameLocks xmlns:a="http://schemas.openxmlformats.org/drawingml/2006/main" noChangeAspect="1"/>
-            </wp:cNvGraphicFramePr>
-            <a:graphic xmlns:a="http://schemas.openxmlformats.org/drawingml/2006/main">
-              <a:graphicData uri="http://schemas.openxmlformats.org/drawingml/2006/picture">
-                <pic:pic xmlns:pic="http://schemas.openxmlformats.org/drawingml/2006/picture">
-                  <pic:nvPicPr>
-                    <pic:cNvPr id="1" name=""/>
-                    <pic:cNvPicPr/>
-                  </pic:nvPicPr>
-                  <pic:blipFill>
-                    <a:blip r:embed="rId26"/>
-                    <a:stretch>
-                      <a:fillRect/>
-                    </a:stretch>
-                  </pic:blipFill>
-                  <pic:spPr>
-                    <a:xfrm>
-                      <a:off x="0" y="0"/>
-                      <a:ext cx="4080514" cy="2081672"/>
-                    </a:xfrm>
-                    <a:prstGeom prst="rect">
-                      <a:avLst/>
-                    </a:prstGeom>
-                    <a:ln>
-                      <a:solidFill>
-                        <a:schemeClr val="tx1"/>
-                      </a:solidFill>
-                    </a:ln>
-                  </pic:spPr>
-                </pic:pic>
-              </a:graphicData>
-            </a:graphic>
-          </wp:inline>
-        </w:drawing>
-      </w:r>
-    </w:p>
-    <w:p>
-      <w:pPr>
-        <w:pStyle w:val="Caption"/>
-        <w:jc w:val="center"/>
-        <w:rPr>
-          <w:rFonts w:ascii="Times New Roman" w:hAnsi="Times New Roman" w:cs="Times New Roman"/>
-          <w:b/>
-          <w:color w:val="auto"/>
-        </w:rPr>
-      </w:pPr>
-      <w:r>
-        <w:rPr>
-          <w:b/>
-          <w:color w:val="auto"/>
-        </w:rPr>
-        <w:t xml:space="preserve">Image </w:t>
-      </w:r>
-      <w:r>
-        <w:rPr>
-          <w:b/>
-          <w:color w:val="auto"/>
-        </w:rPr>
-        <w:fldChar w:fldCharType="begin"/>
-      </w:r>
-      <w:r>
-        <w:rPr>
-          <w:b/>
-          <w:color w:val="auto"/>
-        </w:rPr>
-        <w:instrText xml:space="preserve"> SEQ Image \* ARABIC </w:instrText>
-      </w:r>
-      <w:r>
-        <w:rPr>
-          <w:b/>
-          <w:color w:val="auto"/>
-        </w:rPr>
-        <w:fldChar w:fldCharType="separate"/>
-      </w:r>
-      <w:r>
-        <w:rPr>
-          <w:b/>
-          <w:noProof/>
-          <w:color w:val="auto"/>
-        </w:rPr>
-        <w:t>16</w:t>
-      </w:r>
-      <w:r>
-        <w:rPr>
-          <w:b/>
-          <w:color w:val="auto"/>
-        </w:rPr>
-        <w:fldChar w:fldCharType="end"/>
-      </w:r>
-      <w:r>
-        <w:rPr>
-          <w:b/>
-          <w:color w:val="auto"/>
-        </w:rPr>
-        <w:t xml:space="preserve"> Step 4f</w:t>
-      </w:r>
+      <w:bookmarkStart w:id="0" w:name="_GoBack"/>
+      <w:bookmarkEnd w:id="0"/>
     </w:p>
     <w:p>
       <w:pPr>
@@ -5266,7 +4679,6 @@
           <w:bCs/>
           <w:color w:val="000000" w:themeColor="text1"/>
         </w:rPr>
-        <w:lastRenderedPageBreak/>
         <w:t>(Optional)</w:t>
       </w:r>
       <w:r>
@@ -5283,23 +4695,7 @@
           <w:rFonts w:ascii="Times New Roman" w:hAnsi="Times New Roman" w:cs="Times New Roman"/>
           <w:color w:val="000000" w:themeColor="text1"/>
         </w:rPr>
-        <w:t xml:space="preserve">The </w:t>
-      </w:r>
-      <w:proofErr w:type="spellStart"/>
-      <w:r>
-        <w:rPr>
-          <w:rFonts w:ascii="Times New Roman" w:hAnsi="Times New Roman" w:cs="Times New Roman"/>
-          <w:color w:val="000000" w:themeColor="text1"/>
-        </w:rPr>
-        <w:t>Jupyter</w:t>
-      </w:r>
-      <w:proofErr w:type="spellEnd"/>
-      <w:r>
-        <w:rPr>
-          <w:rFonts w:ascii="Times New Roman" w:hAnsi="Times New Roman" w:cs="Times New Roman"/>
-          <w:color w:val="000000" w:themeColor="text1"/>
-        </w:rPr>
-        <w:t xml:space="preserve"> notebook contains </w:t>
+        <w:t xml:space="preserve">The Jupyter notebook contains </w:t>
       </w:r>
       <w:r>
         <w:rPr>
@@ -5377,21 +4773,12 @@
         </w:rPr>
         <w:t xml:space="preserve">et </w:t>
       </w:r>
-      <w:proofErr w:type="spellStart"/>
-      <w:r>
-        <w:rPr>
-          <w:rFonts w:ascii="Times New Roman" w:hAnsi="Times New Roman" w:cs="Times New Roman"/>
-          <w:color w:val="000000" w:themeColor="text1"/>
-        </w:rPr>
-        <w:t>num_workers</w:t>
-      </w:r>
-      <w:proofErr w:type="spellEnd"/>
-      <w:r>
-        <w:rPr>
-          <w:rFonts w:ascii="Times New Roman" w:hAnsi="Times New Roman" w:cs="Times New Roman"/>
-          <w:color w:val="000000" w:themeColor="text1"/>
-        </w:rPr>
-        <w:t xml:space="preserve"> = </w:t>
+      <w:r>
+        <w:rPr>
+          <w:rFonts w:ascii="Times New Roman" w:hAnsi="Times New Roman" w:cs="Times New Roman"/>
+          <w:color w:val="000000" w:themeColor="text1"/>
+        </w:rPr>
+        <w:t xml:space="preserve">num_workers = </w:t>
       </w:r>
       <w:r>
         <w:rPr>
@@ -5432,30 +4819,14 @@
           <w:rFonts w:ascii="Times New Roman" w:hAnsi="Times New Roman" w:cs="Times New Roman"/>
           <w:color w:val="000000" w:themeColor="text1"/>
         </w:rPr>
-        <w:t xml:space="preserve"> to improve your model’s </w:t>
-      </w:r>
-      <w:proofErr w:type="gramStart"/>
-      <w:r>
-        <w:rPr>
-          <w:rFonts w:ascii="Times New Roman" w:hAnsi="Times New Roman" w:cs="Times New Roman"/>
-          <w:color w:val="000000" w:themeColor="text1"/>
-        </w:rPr>
-        <w:t>predictions</w:t>
-      </w:r>
-      <w:r>
-        <w:rPr>
-          <w:rFonts w:ascii="Times New Roman" w:hAnsi="Times New Roman" w:cs="Times New Roman"/>
-          <w:color w:val="000000" w:themeColor="text1"/>
-        </w:rPr>
-        <w:t>.</w:t>
-      </w:r>
-      <w:proofErr w:type="gramEnd"/>
-      <w:r>
-        <w:rPr>
-          <w:rFonts w:ascii="Times New Roman" w:hAnsi="Times New Roman" w:cs="Times New Roman"/>
-          <w:color w:val="000000" w:themeColor="text1"/>
-        </w:rPr>
-        <w:t xml:space="preserve"> </w:t>
+        <w:t xml:space="preserve"> to improve your model’s predictions</w:t>
+      </w:r>
+      <w:r>
+        <w:rPr>
+          <w:rFonts w:ascii="Times New Roman" w:hAnsi="Times New Roman" w:cs="Times New Roman"/>
+          <w:color w:val="000000" w:themeColor="text1"/>
+        </w:rPr>
+        <w:t xml:space="preserve">. </w:t>
       </w:r>
       <w:r>
         <w:rPr>
@@ -5509,149 +4880,108 @@
           <w:rFonts w:ascii="Times New Roman" w:hAnsi="Times New Roman" w:cs="Times New Roman"/>
           <w:color w:val="000000" w:themeColor="text1"/>
         </w:rPr>
-        <w:t xml:space="preserve">Pick between </w:t>
-      </w:r>
-      <w:proofErr w:type="spellStart"/>
-      <w:r>
-        <w:rPr>
-          <w:rFonts w:ascii="Times New Roman" w:hAnsi="Times New Roman" w:cs="Times New Roman"/>
-          <w:color w:val="000000" w:themeColor="text1"/>
-        </w:rPr>
-        <w:t>XGBoost</w:t>
-      </w:r>
-      <w:proofErr w:type="spellEnd"/>
-      <w:r>
-        <w:rPr>
-          <w:rFonts w:ascii="Times New Roman" w:hAnsi="Times New Roman" w:cs="Times New Roman"/>
+        <w:t>Pick between XGBoost or LinearLearner</w:t>
+      </w:r>
+      <w:r>
+        <w:rPr>
+          <w:rFonts w:ascii="Times New Roman" w:hAnsi="Times New Roman" w:cs="Times New Roman"/>
+          <w:color w:val="000000" w:themeColor="text1"/>
+        </w:rPr>
+        <w:t xml:space="preserve"> and see which model performs better</w:t>
+      </w:r>
+      <w:r>
+        <w:rPr>
+          <w:rFonts w:ascii="Times New Roman" w:hAnsi="Times New Roman" w:cs="Times New Roman"/>
+          <w:color w:val="000000" w:themeColor="text1"/>
+        </w:rPr>
+        <w:t>.</w:t>
+      </w:r>
+    </w:p>
+    <w:p>
+      <w:pPr>
+        <w:pStyle w:val="ListParagraph"/>
+        <w:rPr>
+          <w:rFonts w:ascii="Times New Roman" w:hAnsi="Times New Roman" w:cs="Times New Roman"/>
+          <w:b/>
+          <w:bCs/>
+          <w:color w:val="000000" w:themeColor="text1"/>
+        </w:rPr>
+      </w:pPr>
+      <w:r>
+        <w:rPr>
+          <w:rFonts w:ascii="Times New Roman" w:hAnsi="Times New Roman" w:cs="Times New Roman"/>
+          <w:b/>
+          <w:bCs/>
+          <w:color w:val="000000" w:themeColor="text1"/>
+        </w:rPr>
+        <w:t>Try to lower the RSME</w:t>
+      </w:r>
+      <w:r>
+        <w:rPr>
+          <w:rFonts w:ascii="Times New Roman" w:hAnsi="Times New Roman" w:cs="Times New Roman"/>
+          <w:b/>
+          <w:bCs/>
+          <w:color w:val="000000" w:themeColor="text1"/>
+        </w:rPr>
+        <w:t xml:space="preserve"> (root-mean-square error</w:t>
+      </w:r>
+      <w:r>
+        <w:rPr>
+          <w:rFonts w:ascii="Times New Roman" w:hAnsi="Times New Roman" w:cs="Times New Roman"/>
+          <w:b/>
+          <w:bCs/>
+          <w:color w:val="000000" w:themeColor="text1"/>
+        </w:rPr>
+        <w:t xml:space="preserve">) </w:t>
+      </w:r>
+      <w:r>
+        <w:rPr>
+          <w:rFonts w:ascii="Times New Roman" w:hAnsi="Times New Roman" w:cs="Times New Roman"/>
+          <w:b/>
+          <w:bCs/>
+          <w:color w:val="000000" w:themeColor="text1"/>
+        </w:rPr>
+        <w:t>and improve</w:t>
+      </w:r>
+      <w:r>
+        <w:rPr>
+          <w:rFonts w:ascii="Times New Roman" w:hAnsi="Times New Roman" w:cs="Times New Roman"/>
+          <w:b/>
+          <w:bCs/>
           <w:color w:val="000000" w:themeColor="text1"/>
         </w:rPr>
         <w:t xml:space="preserve"> </w:t>
       </w:r>
-      <w:proofErr w:type="gramStart"/>
-      <w:r>
-        <w:rPr>
-          <w:rFonts w:ascii="Times New Roman" w:hAnsi="Times New Roman" w:cs="Times New Roman"/>
-          <w:color w:val="000000" w:themeColor="text1"/>
-        </w:rPr>
-        <w:t>or</w:t>
-      </w:r>
-      <w:proofErr w:type="gramEnd"/>
-      <w:r>
-        <w:rPr>
-          <w:rFonts w:ascii="Times New Roman" w:hAnsi="Times New Roman" w:cs="Times New Roman"/>
-          <w:color w:val="000000" w:themeColor="text1"/>
-        </w:rPr>
-        <w:t xml:space="preserve"> </w:t>
-      </w:r>
-      <w:proofErr w:type="spellStart"/>
-      <w:r>
-        <w:rPr>
-          <w:rFonts w:ascii="Times New Roman" w:hAnsi="Times New Roman" w:cs="Times New Roman"/>
-          <w:color w:val="000000" w:themeColor="text1"/>
-        </w:rPr>
-        <w:t>LinearLearner</w:t>
-      </w:r>
-      <w:proofErr w:type="spellEnd"/>
-      <w:r>
-        <w:rPr>
-          <w:rFonts w:ascii="Times New Roman" w:hAnsi="Times New Roman" w:cs="Times New Roman"/>
-          <w:color w:val="000000" w:themeColor="text1"/>
-        </w:rPr>
-        <w:t xml:space="preserve"> and see which model performs better</w:t>
-      </w:r>
-      <w:r>
-        <w:rPr>
-          <w:rFonts w:ascii="Times New Roman" w:hAnsi="Times New Roman" w:cs="Times New Roman"/>
+      <w:r>
+        <w:rPr>
+          <w:rFonts w:ascii="Times New Roman" w:hAnsi="Times New Roman" w:cs="Times New Roman"/>
+          <w:b/>
+          <w:bCs/>
+          <w:color w:val="000000" w:themeColor="text1"/>
+        </w:rPr>
+        <w:t>your</w:t>
+      </w:r>
+      <w:r>
+        <w:rPr>
+          <w:rFonts w:ascii="Times New Roman" w:hAnsi="Times New Roman" w:cs="Times New Roman"/>
+          <w:b/>
+          <w:bCs/>
+          <w:color w:val="000000" w:themeColor="text1"/>
+        </w:rPr>
+        <w:t xml:space="preserve"> model</w:t>
+      </w:r>
+      <w:r>
+        <w:rPr>
+          <w:rFonts w:ascii="Times New Roman" w:hAnsi="Times New Roman" w:cs="Times New Roman"/>
+          <w:b/>
+          <w:bCs/>
           <w:color w:val="000000" w:themeColor="text1"/>
         </w:rPr>
         <w:t>.</w:t>
       </w:r>
     </w:p>
-    <w:p>
-      <w:pPr>
-        <w:pStyle w:val="ListParagraph"/>
-        <w:rPr>
-          <w:rFonts w:ascii="Times New Roman" w:hAnsi="Times New Roman" w:cs="Times New Roman"/>
-          <w:b/>
-          <w:bCs/>
-          <w:color w:val="000000" w:themeColor="text1"/>
-        </w:rPr>
-      </w:pPr>
-      <w:r>
-        <w:rPr>
-          <w:rFonts w:ascii="Times New Roman" w:hAnsi="Times New Roman" w:cs="Times New Roman"/>
-          <w:b/>
-          <w:bCs/>
-          <w:color w:val="000000" w:themeColor="text1"/>
-        </w:rPr>
-        <w:t>Try to lower the RSME</w:t>
-      </w:r>
-      <w:r>
-        <w:rPr>
-          <w:rFonts w:ascii="Times New Roman" w:hAnsi="Times New Roman" w:cs="Times New Roman"/>
-          <w:b/>
-          <w:bCs/>
-          <w:color w:val="000000" w:themeColor="text1"/>
-        </w:rPr>
-        <w:t xml:space="preserve"> (root-mean-square error</w:t>
-      </w:r>
-      <w:r>
-        <w:rPr>
-          <w:rFonts w:ascii="Times New Roman" w:hAnsi="Times New Roman" w:cs="Times New Roman"/>
-          <w:b/>
-          <w:bCs/>
-          <w:color w:val="000000" w:themeColor="text1"/>
-        </w:rPr>
-        <w:t xml:space="preserve">) </w:t>
-      </w:r>
-      <w:r>
-        <w:rPr>
-          <w:rFonts w:ascii="Times New Roman" w:hAnsi="Times New Roman" w:cs="Times New Roman"/>
-          <w:b/>
-          <w:bCs/>
-          <w:color w:val="000000" w:themeColor="text1"/>
-        </w:rPr>
-        <w:t>and improve</w:t>
-      </w:r>
-      <w:r>
-        <w:rPr>
-          <w:rFonts w:ascii="Times New Roman" w:hAnsi="Times New Roman" w:cs="Times New Roman"/>
-          <w:b/>
-          <w:bCs/>
-          <w:color w:val="000000" w:themeColor="text1"/>
-        </w:rPr>
-        <w:t xml:space="preserve"> </w:t>
-      </w:r>
-      <w:r>
-        <w:rPr>
-          <w:rFonts w:ascii="Times New Roman" w:hAnsi="Times New Roman" w:cs="Times New Roman"/>
-          <w:b/>
-          <w:bCs/>
-          <w:color w:val="000000" w:themeColor="text1"/>
-        </w:rPr>
-        <w:t>your</w:t>
-      </w:r>
-      <w:r>
-        <w:rPr>
-          <w:rFonts w:ascii="Times New Roman" w:hAnsi="Times New Roman" w:cs="Times New Roman"/>
-          <w:b/>
-          <w:bCs/>
-          <w:color w:val="000000" w:themeColor="text1"/>
-        </w:rPr>
-        <w:t xml:space="preserve"> model</w:t>
-      </w:r>
-      <w:r>
-        <w:rPr>
-          <w:rFonts w:ascii="Times New Roman" w:hAnsi="Times New Roman" w:cs="Times New Roman"/>
-          <w:b/>
-          <w:bCs/>
-          <w:color w:val="000000" w:themeColor="text1"/>
-        </w:rPr>
-        <w:t>.</w:t>
-      </w:r>
-    </w:p>
     <w:sectPr>
-      <w:footerReference w:type="default" r:id="rId27"/>
+      <w:footerReference w:type="default" r:id="rId26"/>
       <w:pgSz w:w="12240" w:h="15840"/>
       <w:pgMar w:top="1440" w:right="1440" w:bottom="1440" w:left="1440" w:header="720" w:footer="720" w:gutter="0"/>
       <w:cols w:space="720"/>
@@ -5714,7 +5044,7 @@
           <w:rPr>
             <w:noProof/>
           </w:rPr>
-          <w:t>9</w:t>
+          <w:t>6</w:t>
         </w:r>
         <w:r>
           <w:rPr>
@@ -8930,7 +8260,7 @@
 </file>
 
 <file path=customXml/itemProps1.xml><?xml version="1.0" encoding="utf-8"?>
-<ds:datastoreItem xmlns:ds="http://schemas.openxmlformats.org/officeDocument/2006/customXml" ds:itemID="{3918B206-3D6B-477A-8680-75800D2A69DF}">
+<ds:datastoreItem xmlns:ds="http://schemas.openxmlformats.org/officeDocument/2006/customXml" ds:itemID="{52C1811D-7AE4-47D6-9DAA-A005B32FE188}">
   <ds:schemaRefs>
     <ds:schemaRef ds:uri="http://schemas.openxmlformats.org/officeDocument/2006/bibliography"/>
   </ds:schemaRefs>

</xml_diff>

<commit_message>
Addressed feedback from second technical reviewer.
</commit_message>
<xml_diff>
--- a/EMRSageMakerLab_Instructions.docx
+++ b/EMRSageMakerLab_Instructions.docx
@@ -292,7 +292,23 @@
           <w:rFonts w:ascii="Times New Roman" w:hAnsi="Times New Roman" w:cs="Times New Roman"/>
           <w:color w:val="000000" w:themeColor="text1"/>
         </w:rPr>
-        <w:t xml:space="preserve">EMR Notebooks are familiar Jupyter notebooks </w:t>
+        <w:t xml:space="preserve">EMR Notebooks are familiar </w:t>
+      </w:r>
+      <w:proofErr w:type="spellStart"/>
+      <w:r>
+        <w:rPr>
+          <w:rFonts w:ascii="Times New Roman" w:hAnsi="Times New Roman" w:cs="Times New Roman"/>
+          <w:color w:val="000000" w:themeColor="text1"/>
+        </w:rPr>
+        <w:t>Jupyter</w:t>
+      </w:r>
+      <w:proofErr w:type="spellEnd"/>
+      <w:r>
+        <w:rPr>
+          <w:rFonts w:ascii="Times New Roman" w:hAnsi="Times New Roman" w:cs="Times New Roman"/>
+          <w:color w:val="000000" w:themeColor="text1"/>
+        </w:rPr>
+        <w:t xml:space="preserve"> notebooks </w:t>
       </w:r>
       <w:r>
         <w:rPr>
@@ -562,7 +578,23 @@
           <w:rFonts w:ascii="Times New Roman" w:hAnsi="Times New Roman" w:cs="Times New Roman"/>
           <w:color w:val="000000" w:themeColor="text1"/>
         </w:rPr>
-        <w:t xml:space="preserve">You’ll use PySpark to create a regression model that estimates abalone age. You’ll deploy the regression model in Amazon SageMaker and measure the effectiveness of your model. </w:t>
+        <w:t xml:space="preserve">You’ll use </w:t>
+      </w:r>
+      <w:proofErr w:type="spellStart"/>
+      <w:r>
+        <w:rPr>
+          <w:rFonts w:ascii="Times New Roman" w:hAnsi="Times New Roman" w:cs="Times New Roman"/>
+          <w:color w:val="000000" w:themeColor="text1"/>
+        </w:rPr>
+        <w:t>PySpark</w:t>
+      </w:r>
+      <w:proofErr w:type="spellEnd"/>
+      <w:r>
+        <w:rPr>
+          <w:rFonts w:ascii="Times New Roman" w:hAnsi="Times New Roman" w:cs="Times New Roman"/>
+          <w:color w:val="000000" w:themeColor="text1"/>
+        </w:rPr>
+        <w:t xml:space="preserve"> to create a regression model that estimates abalone age. You’ll deploy the regression model in Amazon SageMaker and measure the effectiveness of your model. </w:t>
       </w:r>
     </w:p>
     <w:p>
@@ -857,7 +889,17 @@
           <w:bCs/>
           <w:color w:val="000000" w:themeColor="text1"/>
         </w:rPr>
-        <w:t>access SageMaker resources</w:t>
+        <w:t xml:space="preserve">access </w:t>
+      </w:r>
+      <w:bookmarkStart w:id="0" w:name="_GoBack"/>
+      <w:bookmarkEnd w:id="0"/>
+      <w:r>
+        <w:rPr>
+          <w:rFonts w:ascii="Times New Roman" w:hAnsi="Times New Roman" w:cs="Times New Roman"/>
+          <w:bCs/>
+          <w:color w:val="000000" w:themeColor="text1"/>
+        </w:rPr>
+        <w:t>SageMaker resources</w:t>
       </w:r>
       <w:r>
         <w:rPr>
@@ -898,6 +940,38 @@
           <w:color w:val="000000" w:themeColor="text1"/>
         </w:rPr>
         <w:t>.</w:t>
+      </w:r>
+      <w:r>
+        <w:rPr>
+          <w:rFonts w:ascii="Times New Roman" w:hAnsi="Times New Roman" w:cs="Times New Roman"/>
+          <w:bCs/>
+          <w:color w:val="000000" w:themeColor="text1"/>
+        </w:rPr>
+        <w:t xml:space="preserve"> In the following instructions we grant SageMaker permissions to the default EMR EC2 instance role f</w:t>
+      </w:r>
+      <w:r>
+        <w:rPr>
+          <w:rFonts w:ascii="Times New Roman" w:hAnsi="Times New Roman" w:cs="Times New Roman"/>
+          <w:bCs/>
+          <w:color w:val="000000" w:themeColor="text1"/>
+        </w:rPr>
+        <w:t>or simplicity</w:t>
+      </w:r>
+      <w:r>
+        <w:rPr>
+          <w:rFonts w:ascii="Times New Roman" w:hAnsi="Times New Roman" w:cs="Times New Roman"/>
+          <w:bCs/>
+          <w:color w:val="000000" w:themeColor="text1"/>
+        </w:rPr>
+        <w:t xml:space="preserve">. However, in production environments AWS recommends creating </w:t>
+      </w:r>
+      <w:r>
+        <w:rPr>
+          <w:rFonts w:ascii="Times New Roman" w:hAnsi="Times New Roman" w:cs="Times New Roman"/>
+          <w:bCs/>
+          <w:color w:val="000000" w:themeColor="text1"/>
+        </w:rPr>
+        <w:t xml:space="preserve">IAM roles for clusters, so that you don’t grant excessive permissions. </w:t>
       </w:r>
     </w:p>
     <w:p>
@@ -976,18 +1050,24 @@
     </w:p>
     <w:p>
       <w:pPr>
-        <w:keepNext/>
+        <w:pStyle w:val="Caption"/>
         <w:jc w:val="center"/>
-      </w:pPr>
-      <w:r>
-        <w:rPr>
+        <w:rPr>
+          <w:b/>
+          <w:color w:val="auto"/>
+        </w:rPr>
+      </w:pPr>
+      <w:r>
+        <w:rPr>
+          <w:b/>
           <w:noProof/>
+          <w:color w:val="auto"/>
         </w:rPr>
         <w:drawing>
-          <wp:inline distT="0" distB="0" distL="0" distR="0" wp14:anchorId="2AA8F25A" wp14:editId="2568A8B5">
-            <wp:extent cx="3760004" cy="1902096"/>
-            <wp:effectExtent l="19050" t="19050" r="12065" b="22225"/>
-            <wp:docPr id="1" name="Picture 1"/>
+          <wp:inline distT="0" distB="0" distL="0" distR="0" wp14:anchorId="0B22AEB7" wp14:editId="0B79D0F4">
+            <wp:extent cx="3767328" cy="1900971"/>
+            <wp:effectExtent l="19050" t="19050" r="24130" b="23495"/>
+            <wp:docPr id="17" name="Picture 17"/>
             <wp:cNvGraphicFramePr>
               <a:graphicFrameLocks xmlns:a="http://schemas.openxmlformats.org/drawingml/2006/main" noChangeAspect="1"/>
             </wp:cNvGraphicFramePr>
@@ -995,11 +1075,17 @@
               <a:graphicData uri="http://schemas.openxmlformats.org/drawingml/2006/picture">
                 <pic:pic xmlns:pic="http://schemas.openxmlformats.org/drawingml/2006/picture">
                   <pic:nvPicPr>
-                    <pic:cNvPr id="1" name=""/>
+                    <pic:cNvPr id="17" name="EMR_hardware_tab.png"/>
                     <pic:cNvPicPr/>
                   </pic:nvPicPr>
                   <pic:blipFill>
-                    <a:blip r:embed="rId10"/>
+                    <a:blip r:embed="rId10" cstate="print">
+                      <a:extLst>
+                        <a:ext uri="{28A0092B-C50C-407E-A947-70E740481C1C}">
+                          <a14:useLocalDpi xmlns:a14="http://schemas.microsoft.com/office/drawing/2010/main" val="0"/>
+                        </a:ext>
+                      </a:extLst>
+                    </a:blip>
                     <a:stretch>
                       <a:fillRect/>
                     </a:stretch>
@@ -1007,7 +1093,7 @@
                   <pic:spPr>
                     <a:xfrm>
                       <a:off x="0" y="0"/>
-                      <a:ext cx="3783952" cy="1914211"/>
+                      <a:ext cx="3767328" cy="1900971"/>
                     </a:xfrm>
                     <a:prstGeom prst="rect">
                       <a:avLst/>
@@ -1229,18 +1315,24 @@
     </w:p>
     <w:p>
       <w:pPr>
-        <w:keepNext/>
+        <w:pStyle w:val="Caption"/>
         <w:jc w:val="center"/>
-      </w:pPr>
-      <w:r>
-        <w:rPr>
+        <w:rPr>
+          <w:b/>
+          <w:color w:val="auto"/>
+        </w:rPr>
+      </w:pPr>
+      <w:r>
+        <w:rPr>
+          <w:b/>
           <w:noProof/>
+          <w:color w:val="auto"/>
         </w:rPr>
         <w:drawing>
-          <wp:inline distT="0" distB="0" distL="0" distR="0" wp14:anchorId="112F1939" wp14:editId="54E4194C">
-            <wp:extent cx="3763694" cy="1901952"/>
-            <wp:effectExtent l="19050" t="19050" r="27305" b="22225"/>
-            <wp:docPr id="11" name="Picture 11"/>
+          <wp:inline distT="0" distB="0" distL="0" distR="0" wp14:anchorId="746DBDF6" wp14:editId="0E22A98F">
+            <wp:extent cx="3767328" cy="1902581"/>
+            <wp:effectExtent l="19050" t="19050" r="24130" b="21590"/>
+            <wp:docPr id="18" name="Picture 18"/>
             <wp:cNvGraphicFramePr>
               <a:graphicFrameLocks xmlns:a="http://schemas.openxmlformats.org/drawingml/2006/main" noChangeAspect="1"/>
             </wp:cNvGraphicFramePr>
@@ -1248,11 +1340,17 @@
               <a:graphicData uri="http://schemas.openxmlformats.org/drawingml/2006/picture">
                 <pic:pic xmlns:pic="http://schemas.openxmlformats.org/drawingml/2006/picture">
                   <pic:nvPicPr>
-                    <pic:cNvPr id="1" name=""/>
+                    <pic:cNvPr id="18" name="Selecting_Core_module.png"/>
                     <pic:cNvPicPr/>
                   </pic:nvPicPr>
                   <pic:blipFill>
-                    <a:blip r:embed="rId11"/>
+                    <a:blip r:embed="rId11" cstate="print">
+                      <a:extLst>
+                        <a:ext uri="{28A0092B-C50C-407E-A947-70E740481C1C}">
+                          <a14:useLocalDpi xmlns:a14="http://schemas.microsoft.com/office/drawing/2010/main" val="0"/>
+                        </a:ext>
+                      </a:extLst>
+                    </a:blip>
                     <a:stretch>
                       <a:fillRect/>
                     </a:stretch>
@@ -1260,7 +1358,7 @@
                   <pic:spPr>
                     <a:xfrm>
                       <a:off x="0" y="0"/>
-                      <a:ext cx="3763694" cy="1901952"/>
+                      <a:ext cx="3767328" cy="1902581"/>
                     </a:xfrm>
                     <a:prstGeom prst="rect">
                       <a:avLst/>
@@ -1404,19 +1502,25 @@
     </w:p>
     <w:p>
       <w:pPr>
-        <w:keepNext/>
+        <w:pStyle w:val="Caption"/>
         <w:jc w:val="center"/>
-      </w:pPr>
-      <w:r>
-        <w:rPr>
+        <w:rPr>
+          <w:b/>
+          <w:color w:val="auto"/>
+        </w:rPr>
+      </w:pPr>
+      <w:r>
+        <w:rPr>
+          <w:b/>
           <w:noProof/>
+          <w:color w:val="auto"/>
         </w:rPr>
         <w:lastRenderedPageBreak/>
         <w:drawing>
-          <wp:inline distT="0" distB="0" distL="0" distR="0" wp14:anchorId="7B45D390" wp14:editId="0CA4E9EA">
-            <wp:extent cx="3766082" cy="1901952"/>
-            <wp:effectExtent l="19050" t="19050" r="25400" b="22225"/>
-            <wp:docPr id="6" name="Picture 6"/>
+          <wp:inline distT="0" distB="0" distL="0" distR="0" wp14:anchorId="41550EEE" wp14:editId="0013F55D">
+            <wp:extent cx="3767328" cy="1902581"/>
+            <wp:effectExtent l="19050" t="19050" r="24130" b="21590"/>
+            <wp:docPr id="19" name="Picture 19"/>
             <wp:cNvGraphicFramePr>
               <a:graphicFrameLocks xmlns:a="http://schemas.openxmlformats.org/drawingml/2006/main" noChangeAspect="1"/>
             </wp:cNvGraphicFramePr>
@@ -1424,11 +1528,17 @@
               <a:graphicData uri="http://schemas.openxmlformats.org/drawingml/2006/picture">
                 <pic:pic xmlns:pic="http://schemas.openxmlformats.org/drawingml/2006/picture">
                   <pic:nvPicPr>
-                    <pic:cNvPr id="1" name=""/>
+                    <pic:cNvPr id="19" name="retrieving_instance_id.png"/>
                     <pic:cNvPicPr/>
                   </pic:nvPicPr>
                   <pic:blipFill>
-                    <a:blip r:embed="rId12"/>
+                    <a:blip r:embed="rId12" cstate="print">
+                      <a:extLst>
+                        <a:ext uri="{28A0092B-C50C-407E-A947-70E740481C1C}">
+                          <a14:useLocalDpi xmlns:a14="http://schemas.microsoft.com/office/drawing/2010/main" val="0"/>
+                        </a:ext>
+                      </a:extLst>
+                    </a:blip>
                     <a:stretch>
                       <a:fillRect/>
                     </a:stretch>
@@ -1436,7 +1546,7 @@
                   <pic:spPr>
                     <a:xfrm>
                       <a:off x="0" y="0"/>
-                      <a:ext cx="3766082" cy="1901952"/>
+                      <a:ext cx="3767328" cy="1902581"/>
                     </a:xfrm>
                     <a:prstGeom prst="rect">
                       <a:avLst/>
@@ -1612,18 +1722,24 @@
     </w:p>
     <w:p>
       <w:pPr>
-        <w:keepNext/>
+        <w:pStyle w:val="Caption"/>
         <w:jc w:val="center"/>
-      </w:pPr>
-      <w:r>
-        <w:rPr>
+        <w:rPr>
+          <w:b/>
+          <w:color w:val="auto"/>
+        </w:rPr>
+      </w:pPr>
+      <w:r>
+        <w:rPr>
+          <w:b/>
           <w:noProof/>
+          <w:color w:val="auto"/>
         </w:rPr>
         <w:drawing>
-          <wp:inline distT="0" distB="0" distL="0" distR="0" wp14:anchorId="1563431A" wp14:editId="6B57655E">
-            <wp:extent cx="3772467" cy="1901952"/>
-            <wp:effectExtent l="19050" t="19050" r="19050" b="22225"/>
-            <wp:docPr id="12" name="Picture 12"/>
+          <wp:inline distT="0" distB="0" distL="0" distR="0" wp14:anchorId="358365CC" wp14:editId="5B3F39BD">
+            <wp:extent cx="3767328" cy="1898154"/>
+            <wp:effectExtent l="19050" t="19050" r="24130" b="26035"/>
+            <wp:docPr id="20" name="Picture 20"/>
             <wp:cNvGraphicFramePr>
               <a:graphicFrameLocks xmlns:a="http://schemas.openxmlformats.org/drawingml/2006/main" noChangeAspect="1"/>
             </wp:cNvGraphicFramePr>
@@ -1631,11 +1747,17 @@
               <a:graphicData uri="http://schemas.openxmlformats.org/drawingml/2006/picture">
                 <pic:pic xmlns:pic="http://schemas.openxmlformats.org/drawingml/2006/picture">
                   <pic:nvPicPr>
-                    <pic:cNvPr id="1" name=""/>
+                    <pic:cNvPr id="20" name="selecting_IAM_role.png"/>
                     <pic:cNvPicPr/>
                   </pic:nvPicPr>
                   <pic:blipFill>
-                    <a:blip r:embed="rId13"/>
+                    <a:blip r:embed="rId13" cstate="print">
+                      <a:extLst>
+                        <a:ext uri="{28A0092B-C50C-407E-A947-70E740481C1C}">
+                          <a14:useLocalDpi xmlns:a14="http://schemas.microsoft.com/office/drawing/2010/main" val="0"/>
+                        </a:ext>
+                      </a:extLst>
+                    </a:blip>
                     <a:stretch>
                       <a:fillRect/>
                     </a:stretch>
@@ -1643,7 +1765,7 @@
                   <pic:spPr>
                     <a:xfrm>
                       <a:off x="0" y="0"/>
-                      <a:ext cx="3772467" cy="1901952"/>
+                      <a:ext cx="3767328" cy="1898154"/>
                     </a:xfrm>
                     <a:prstGeom prst="rect">
                       <a:avLst/>
@@ -1860,6 +1982,7 @@
         </w:rPr>
         <w:t>the box next to ‘</w:t>
       </w:r>
+      <w:proofErr w:type="spellStart"/>
       <w:r>
         <w:rPr>
           <w:rFonts w:ascii="Times New Roman" w:hAnsi="Times New Roman" w:cs="Times New Roman"/>
@@ -1868,6 +1991,7 @@
         </w:rPr>
         <w:t>AmazonSageMakerFullAccess</w:t>
       </w:r>
+      <w:proofErr w:type="spellEnd"/>
       <w:r>
         <w:rPr>
           <w:rFonts w:ascii="Times New Roman" w:hAnsi="Times New Roman" w:cs="Times New Roman"/>
@@ -1919,18 +2043,24 @@
     </w:p>
     <w:p>
       <w:pPr>
-        <w:keepNext/>
+        <w:pStyle w:val="Caption"/>
         <w:jc w:val="center"/>
-      </w:pPr>
-      <w:r>
-        <w:rPr>
+        <w:rPr>
+          <w:b/>
+          <w:color w:val="auto"/>
+        </w:rPr>
+      </w:pPr>
+      <w:r>
+        <w:rPr>
+          <w:b/>
           <w:noProof/>
+          <w:color w:val="auto"/>
         </w:rPr>
         <w:drawing>
-          <wp:inline distT="0" distB="0" distL="0" distR="0" wp14:anchorId="7A1E91AF" wp14:editId="081E6073">
-            <wp:extent cx="3762898" cy="1901952"/>
-            <wp:effectExtent l="19050" t="19050" r="28575" b="22225"/>
-            <wp:docPr id="14" name="Picture 14"/>
+          <wp:inline distT="0" distB="0" distL="0" distR="0" wp14:anchorId="610F9973" wp14:editId="14D317C2">
+            <wp:extent cx="3767328" cy="1900569"/>
+            <wp:effectExtent l="19050" t="19050" r="24130" b="23495"/>
+            <wp:docPr id="21" name="Picture 21"/>
             <wp:cNvGraphicFramePr>
               <a:graphicFrameLocks xmlns:a="http://schemas.openxmlformats.org/drawingml/2006/main" noChangeAspect="1"/>
             </wp:cNvGraphicFramePr>
@@ -1938,11 +2068,17 @@
               <a:graphicData uri="http://schemas.openxmlformats.org/drawingml/2006/picture">
                 <pic:pic xmlns:pic="http://schemas.openxmlformats.org/drawingml/2006/picture">
                   <pic:nvPicPr>
-                    <pic:cNvPr id="1" name=""/>
+                    <pic:cNvPr id="21" name="select_sagemaker_permissions.png"/>
                     <pic:cNvPicPr/>
                   </pic:nvPicPr>
                   <pic:blipFill>
-                    <a:blip r:embed="rId14"/>
+                    <a:blip r:embed="rId14" cstate="print">
+                      <a:extLst>
+                        <a:ext uri="{28A0092B-C50C-407E-A947-70E740481C1C}">
+                          <a14:useLocalDpi xmlns:a14="http://schemas.microsoft.com/office/drawing/2010/main" val="0"/>
+                        </a:ext>
+                      </a:extLst>
+                    </a:blip>
                     <a:stretch>
                       <a:fillRect/>
                     </a:stretch>
@@ -1950,7 +2086,7 @@
                   <pic:spPr>
                     <a:xfrm>
                       <a:off x="0" y="0"/>
-                      <a:ext cx="3762898" cy="1901952"/>
+                      <a:ext cx="3767328" cy="1900569"/>
                     </a:xfrm>
                     <a:prstGeom prst="rect">
                       <a:avLst/>
@@ -2044,6 +2180,7 @@
           <w:bCs/>
           <w:color w:val="000000" w:themeColor="text1"/>
         </w:rPr>
+        <w:lastRenderedPageBreak/>
         <w:t xml:space="preserve">Your EMR cluster now </w:t>
       </w:r>
       <w:r>
@@ -2145,7 +2282,6 @@
           <w:bCs/>
           <w:color w:val="000000" w:themeColor="text1"/>
         </w:rPr>
-        <w:lastRenderedPageBreak/>
         <w:t xml:space="preserve">During model training, </w:t>
       </w:r>
       <w:r>
@@ -2342,19 +2478,44 @@
         </w:rPr>
         <w:t>‘</w:t>
       </w:r>
-      <w:r>
-        <w:rPr>
-          <w:rFonts w:ascii="Times New Roman" w:hAnsi="Times New Roman" w:cs="Times New Roman"/>
-          <w:color w:val="000000" w:themeColor="text1"/>
-        </w:rPr>
-        <w:t>Next:</w:t>
-      </w:r>
-      <w:r>
-        <w:rPr>
-          <w:rFonts w:ascii="Times New Roman" w:hAnsi="Times New Roman" w:cs="Times New Roman"/>
-          <w:color w:val="000000" w:themeColor="text1"/>
-        </w:rPr>
-        <w:t>Permissions’.</w:t>
+      <w:proofErr w:type="spellStart"/>
+      <w:r>
+        <w:rPr>
+          <w:rFonts w:ascii="Times New Roman" w:hAnsi="Times New Roman" w:cs="Times New Roman"/>
+          <w:color w:val="000000" w:themeColor="text1"/>
+        </w:rPr>
+        <w:t>Next</w:t>
+      </w:r>
+      <w:proofErr w:type="gramStart"/>
+      <w:r>
+        <w:rPr>
+          <w:rFonts w:ascii="Times New Roman" w:hAnsi="Times New Roman" w:cs="Times New Roman"/>
+          <w:color w:val="000000" w:themeColor="text1"/>
+        </w:rPr>
+        <w:t>:</w:t>
+      </w:r>
+      <w:r>
+        <w:rPr>
+          <w:rFonts w:ascii="Times New Roman" w:hAnsi="Times New Roman" w:cs="Times New Roman"/>
+          <w:color w:val="000000" w:themeColor="text1"/>
+        </w:rPr>
+        <w:t>Permissions</w:t>
+      </w:r>
+      <w:proofErr w:type="spellEnd"/>
+      <w:r>
+        <w:rPr>
+          <w:rFonts w:ascii="Times New Roman" w:hAnsi="Times New Roman" w:cs="Times New Roman"/>
+          <w:color w:val="000000" w:themeColor="text1"/>
+        </w:rPr>
+        <w:t>’</w:t>
+      </w:r>
+      <w:proofErr w:type="gramEnd"/>
+      <w:r>
+        <w:rPr>
+          <w:rFonts w:ascii="Times New Roman" w:hAnsi="Times New Roman" w:cs="Times New Roman"/>
+          <w:color w:val="000000" w:themeColor="text1"/>
+        </w:rPr>
+        <w:t>.</w:t>
       </w:r>
     </w:p>
     <w:p>
@@ -2597,19 +2758,37 @@
         </w:rPr>
         <w:t>‘</w:t>
       </w:r>
-      <w:r>
-        <w:rPr>
-          <w:rFonts w:ascii="Times New Roman" w:hAnsi="Times New Roman" w:cs="Times New Roman"/>
-          <w:color w:val="000000" w:themeColor="text1"/>
-        </w:rPr>
-        <w:t>Next:Tags</w:t>
-      </w:r>
-      <w:r>
-        <w:rPr>
-          <w:rFonts w:ascii="Times New Roman" w:hAnsi="Times New Roman" w:cs="Times New Roman"/>
-          <w:color w:val="000000" w:themeColor="text1"/>
-        </w:rPr>
-        <w:t>’.</w:t>
+      <w:proofErr w:type="spellStart"/>
+      <w:r>
+        <w:rPr>
+          <w:rFonts w:ascii="Times New Roman" w:hAnsi="Times New Roman" w:cs="Times New Roman"/>
+          <w:color w:val="000000" w:themeColor="text1"/>
+        </w:rPr>
+        <w:t>Next</w:t>
+      </w:r>
+      <w:proofErr w:type="gramStart"/>
+      <w:r>
+        <w:rPr>
+          <w:rFonts w:ascii="Times New Roman" w:hAnsi="Times New Roman" w:cs="Times New Roman"/>
+          <w:color w:val="000000" w:themeColor="text1"/>
+        </w:rPr>
+        <w:t>:Tags</w:t>
+      </w:r>
+      <w:proofErr w:type="spellEnd"/>
+      <w:r>
+        <w:rPr>
+          <w:rFonts w:ascii="Times New Roman" w:hAnsi="Times New Roman" w:cs="Times New Roman"/>
+          <w:color w:val="000000" w:themeColor="text1"/>
+        </w:rPr>
+        <w:t>’</w:t>
+      </w:r>
+      <w:proofErr w:type="gramEnd"/>
+      <w:r>
+        <w:rPr>
+          <w:rFonts w:ascii="Times New Roman" w:hAnsi="Times New Roman" w:cs="Times New Roman"/>
+          <w:color w:val="000000" w:themeColor="text1"/>
+        </w:rPr>
+        <w:t>.</w:t>
       </w:r>
     </w:p>
     <w:p>
@@ -2629,7 +2808,39 @@
           <w:rFonts w:ascii="Times New Roman" w:hAnsi="Times New Roman" w:cs="Times New Roman"/>
           <w:color w:val="000000" w:themeColor="text1"/>
         </w:rPr>
-        <w:t>Click ‘Next:Review’.</w:t>
+        <w:t>Click ‘</w:t>
+      </w:r>
+      <w:proofErr w:type="spellStart"/>
+      <w:r>
+        <w:rPr>
+          <w:rFonts w:ascii="Times New Roman" w:hAnsi="Times New Roman" w:cs="Times New Roman"/>
+          <w:color w:val="000000" w:themeColor="text1"/>
+        </w:rPr>
+        <w:t>Next</w:t>
+      </w:r>
+      <w:proofErr w:type="gramStart"/>
+      <w:r>
+        <w:rPr>
+          <w:rFonts w:ascii="Times New Roman" w:hAnsi="Times New Roman" w:cs="Times New Roman"/>
+          <w:color w:val="000000" w:themeColor="text1"/>
+        </w:rPr>
+        <w:t>:Review</w:t>
+      </w:r>
+      <w:proofErr w:type="spellEnd"/>
+      <w:r>
+        <w:rPr>
+          <w:rFonts w:ascii="Times New Roman" w:hAnsi="Times New Roman" w:cs="Times New Roman"/>
+          <w:color w:val="000000" w:themeColor="text1"/>
+        </w:rPr>
+        <w:t>’</w:t>
+      </w:r>
+      <w:proofErr w:type="gramEnd"/>
+      <w:r>
+        <w:rPr>
+          <w:rFonts w:ascii="Times New Roman" w:hAnsi="Times New Roman" w:cs="Times New Roman"/>
+          <w:color w:val="000000" w:themeColor="text1"/>
+        </w:rPr>
+        <w:t>.</w:t>
       </w:r>
     </w:p>
     <w:p>
@@ -2649,8 +2860,17 @@
           <w:rFonts w:ascii="Times New Roman" w:hAnsi="Times New Roman" w:cs="Times New Roman"/>
           <w:color w:val="000000" w:themeColor="text1"/>
         </w:rPr>
-        <w:t>For Role Name, enter ‘SageMaker-EMR-ExecutionRole</w:t>
-      </w:r>
+        <w:t>For Role Name, enter ‘SageMaker-EMR-</w:t>
+      </w:r>
+      <w:proofErr w:type="spellStart"/>
+      <w:r>
+        <w:rPr>
+          <w:rFonts w:ascii="Times New Roman" w:hAnsi="Times New Roman" w:cs="Times New Roman"/>
+          <w:color w:val="000000" w:themeColor="text1"/>
+        </w:rPr>
+        <w:t>ExecutionRole</w:t>
+      </w:r>
+      <w:proofErr w:type="spellEnd"/>
       <w:r>
         <w:rPr>
           <w:rFonts w:ascii="Times New Roman" w:hAnsi="Times New Roman" w:cs="Times New Roman"/>
@@ -2728,7 +2948,23 @@
           <w:rFonts w:ascii="Times New Roman" w:hAnsi="Times New Roman" w:cs="Times New Roman"/>
           <w:color w:val="000000" w:themeColor="text1"/>
         </w:rPr>
-        <w:t>nto a text file. You will enter this ARN in to the Jupyter notebook at a later step</w:t>
+        <w:t xml:space="preserve">nto a text file. You will enter this ARN in to the </w:t>
+      </w:r>
+      <w:proofErr w:type="spellStart"/>
+      <w:r>
+        <w:rPr>
+          <w:rFonts w:ascii="Times New Roman" w:hAnsi="Times New Roman" w:cs="Times New Roman"/>
+          <w:color w:val="000000" w:themeColor="text1"/>
+        </w:rPr>
+        <w:t>Jupyter</w:t>
+      </w:r>
+      <w:proofErr w:type="spellEnd"/>
+      <w:r>
+        <w:rPr>
+          <w:rFonts w:ascii="Times New Roman" w:hAnsi="Times New Roman" w:cs="Times New Roman"/>
+          <w:color w:val="000000" w:themeColor="text1"/>
+        </w:rPr>
+        <w:t xml:space="preserve"> notebook at a later step</w:t>
       </w:r>
       <w:r>
         <w:rPr>
@@ -2922,14 +3158,46 @@
           <w:rFonts w:ascii="Times New Roman" w:hAnsi="Times New Roman" w:cs="Times New Roman"/>
           <w:color w:val="000000" w:themeColor="text1"/>
         </w:rPr>
-        <w:t>EMR Notebooks are serv</w:t>
-      </w:r>
-      <w:r>
-        <w:rPr>
-          <w:rFonts w:ascii="Times New Roman" w:hAnsi="Times New Roman" w:cs="Times New Roman"/>
-          <w:color w:val="000000" w:themeColor="text1"/>
-        </w:rPr>
-        <w:t>erless Jupyter notebooks that connect</w:t>
+        <w:t xml:space="preserve">EMR Notebooks are </w:t>
+      </w:r>
+      <w:proofErr w:type="spellStart"/>
+      <w:r>
+        <w:rPr>
+          <w:rFonts w:ascii="Times New Roman" w:hAnsi="Times New Roman" w:cs="Times New Roman"/>
+          <w:color w:val="000000" w:themeColor="text1"/>
+        </w:rPr>
+        <w:t>serv</w:t>
+      </w:r>
+      <w:r>
+        <w:rPr>
+          <w:rFonts w:ascii="Times New Roman" w:hAnsi="Times New Roman" w:cs="Times New Roman"/>
+          <w:color w:val="000000" w:themeColor="text1"/>
+        </w:rPr>
+        <w:t>erless</w:t>
+      </w:r>
+      <w:proofErr w:type="spellEnd"/>
+      <w:r>
+        <w:rPr>
+          <w:rFonts w:ascii="Times New Roman" w:hAnsi="Times New Roman" w:cs="Times New Roman"/>
+          <w:color w:val="000000" w:themeColor="text1"/>
+        </w:rPr>
+        <w:t xml:space="preserve"> </w:t>
+      </w:r>
+      <w:proofErr w:type="spellStart"/>
+      <w:r>
+        <w:rPr>
+          <w:rFonts w:ascii="Times New Roman" w:hAnsi="Times New Roman" w:cs="Times New Roman"/>
+          <w:color w:val="000000" w:themeColor="text1"/>
+        </w:rPr>
+        <w:t>Jupyter</w:t>
+      </w:r>
+      <w:proofErr w:type="spellEnd"/>
+      <w:r>
+        <w:rPr>
+          <w:rFonts w:ascii="Times New Roman" w:hAnsi="Times New Roman" w:cs="Times New Roman"/>
+          <w:color w:val="000000" w:themeColor="text1"/>
+        </w:rPr>
+        <w:t xml:space="preserve"> notebooks that connect</w:t>
       </w:r>
       <w:r>
         <w:rPr>
@@ -2973,7 +3241,23 @@
           <w:rFonts w:ascii="Times New Roman" w:hAnsi="Times New Roman" w:cs="Times New Roman"/>
           <w:color w:val="000000" w:themeColor="text1"/>
         </w:rPr>
-        <w:t>They come preconfigured with Spark, allowing you to interactively run Spark jobs in a familiar Jupyter environment. The code and visualizations that you create in the notebook are</w:t>
+        <w:t xml:space="preserve">They come preconfigured with Spark, allowing you to interactively run Spark jobs in a familiar </w:t>
+      </w:r>
+      <w:proofErr w:type="spellStart"/>
+      <w:r>
+        <w:rPr>
+          <w:rFonts w:ascii="Times New Roman" w:hAnsi="Times New Roman" w:cs="Times New Roman"/>
+          <w:color w:val="000000" w:themeColor="text1"/>
+        </w:rPr>
+        <w:t>Jupyter</w:t>
+      </w:r>
+      <w:proofErr w:type="spellEnd"/>
+      <w:r>
+        <w:rPr>
+          <w:rFonts w:ascii="Times New Roman" w:hAnsi="Times New Roman" w:cs="Times New Roman"/>
+          <w:color w:val="000000" w:themeColor="text1"/>
+        </w:rPr>
+        <w:t xml:space="preserve"> environment. The code and visualizations that you create in the notebook are</w:t>
       </w:r>
       <w:r>
         <w:rPr>
@@ -3062,6 +3346,7 @@
           <w:rFonts w:ascii="Times New Roman" w:hAnsi="Times New Roman" w:cs="Times New Roman"/>
           <w:color w:val="000000" w:themeColor="text1"/>
         </w:rPr>
+        <w:lastRenderedPageBreak/>
         <w:t>Click ‘Create notebook’</w:t>
       </w:r>
       <w:r>
@@ -3083,7 +3368,6 @@
           <w:noProof/>
           <w:color w:val="000000" w:themeColor="text1"/>
         </w:rPr>
-        <w:lastRenderedPageBreak/>
         <w:drawing>
           <wp:inline distT="0" distB="0" distL="0" distR="0" wp14:anchorId="47911734" wp14:editId="31D5657B">
             <wp:extent cx="3767328" cy="1182925"/>
@@ -3757,6 +4041,7 @@
           <w:rFonts w:ascii="Times New Roman" w:hAnsi="Times New Roman" w:cs="Times New Roman"/>
           <w:color w:val="000000" w:themeColor="text1"/>
         </w:rPr>
+        <w:lastRenderedPageBreak/>
         <w:t>Click ‘Create notebook’</w:t>
       </w:r>
       <w:r>
@@ -3784,7 +4069,6 @@
           <w:rFonts w:ascii="Times New Roman" w:hAnsi="Times New Roman" w:cs="Times New Roman"/>
           <w:color w:val="000000" w:themeColor="text1"/>
         </w:rPr>
-        <w:lastRenderedPageBreak/>
         <w:t>Refresh the screen</w:t>
       </w:r>
       <w:r>
@@ -3833,8 +4117,17 @@
           <w:rFonts w:ascii="Times New Roman" w:hAnsi="Times New Roman" w:cs="Times New Roman"/>
           <w:color w:val="000000" w:themeColor="text1"/>
         </w:rPr>
-        <w:t xml:space="preserve"> in Jupyter</w:t>
-      </w:r>
+        <w:t xml:space="preserve"> in </w:t>
+      </w:r>
+      <w:proofErr w:type="spellStart"/>
+      <w:r>
+        <w:rPr>
+          <w:rFonts w:ascii="Times New Roman" w:hAnsi="Times New Roman" w:cs="Times New Roman"/>
+          <w:color w:val="000000" w:themeColor="text1"/>
+        </w:rPr>
+        <w:t>Jupyter</w:t>
+      </w:r>
+      <w:proofErr w:type="spellEnd"/>
       <w:r>
         <w:rPr>
           <w:rFonts w:ascii="Times New Roman" w:hAnsi="Times New Roman" w:cs="Times New Roman"/>
@@ -4010,7 +4303,27 @@
           <w:bCs/>
           <w:color w:val="000000" w:themeColor="text1"/>
         </w:rPr>
-        <w:t>Run the example PySpark SageMaker notebook</w:t>
+        <w:t xml:space="preserve">Run the example </w:t>
+      </w:r>
+      <w:proofErr w:type="spellStart"/>
+      <w:r>
+        <w:rPr>
+          <w:rFonts w:ascii="Times New Roman" w:hAnsi="Times New Roman" w:cs="Times New Roman"/>
+          <w:b/>
+          <w:bCs/>
+          <w:color w:val="000000" w:themeColor="text1"/>
+        </w:rPr>
+        <w:t>PySpark</w:t>
+      </w:r>
+      <w:proofErr w:type="spellEnd"/>
+      <w:r>
+        <w:rPr>
+          <w:rFonts w:ascii="Times New Roman" w:hAnsi="Times New Roman" w:cs="Times New Roman"/>
+          <w:b/>
+          <w:bCs/>
+          <w:color w:val="000000" w:themeColor="text1"/>
+        </w:rPr>
+        <w:t xml:space="preserve"> SageMaker notebook</w:t>
       </w:r>
     </w:p>
     <w:p>
@@ -4042,12 +4355,21 @@
           </w:rPr>
           <w:t xml:space="preserve">example </w:t>
         </w:r>
+        <w:proofErr w:type="spellStart"/>
         <w:r>
           <w:rPr>
             <w:rStyle w:val="Hyperlink"/>
             <w:rFonts w:ascii="Times New Roman" w:hAnsi="Times New Roman" w:cs="Times New Roman"/>
           </w:rPr>
-          <w:t>PySpark SageMaker</w:t>
+          <w:t>PySpark</w:t>
+        </w:r>
+        <w:proofErr w:type="spellEnd"/>
+        <w:r>
+          <w:rPr>
+            <w:rStyle w:val="Hyperlink"/>
+            <w:rFonts w:ascii="Times New Roman" w:hAnsi="Times New Roman" w:cs="Times New Roman"/>
+          </w:rPr>
+          <w:t xml:space="preserve"> SageMaker</w:t>
         </w:r>
       </w:hyperlink>
       <w:r>
@@ -4090,6 +4412,7 @@
         </w:rPr>
         <w:t xml:space="preserve">your </w:t>
       </w:r>
+      <w:proofErr w:type="spellStart"/>
       <w:r>
         <w:rPr>
           <w:rFonts w:ascii="Times New Roman" w:hAnsi="Times New Roman" w:cs="Times New Roman"/>
@@ -4097,6 +4420,7 @@
         </w:rPr>
         <w:t>Jupyter</w:t>
       </w:r>
+      <w:proofErr w:type="spellEnd"/>
       <w:r>
         <w:rPr>
           <w:rFonts w:ascii="Times New Roman" w:hAnsi="Times New Roman" w:cs="Times New Roman"/>
@@ -4116,7 +4440,23 @@
           <w:rFonts w:ascii="Times New Roman" w:hAnsi="Times New Roman" w:cs="Times New Roman"/>
           <w:color w:val="000000" w:themeColor="text1"/>
         </w:rPr>
-        <w:t xml:space="preserve">click the ‘Upload’ button and choose the .ipynb file downloaded in step </w:t>
+        <w:t>click the ‘Upload’ button and choose the .</w:t>
+      </w:r>
+      <w:proofErr w:type="spellStart"/>
+      <w:r>
+        <w:rPr>
+          <w:rFonts w:ascii="Times New Roman" w:hAnsi="Times New Roman" w:cs="Times New Roman"/>
+          <w:color w:val="000000" w:themeColor="text1"/>
+        </w:rPr>
+        <w:t>ipynb</w:t>
+      </w:r>
+      <w:proofErr w:type="spellEnd"/>
+      <w:r>
+        <w:rPr>
+          <w:rFonts w:ascii="Times New Roman" w:hAnsi="Times New Roman" w:cs="Times New Roman"/>
+          <w:color w:val="000000" w:themeColor="text1"/>
+        </w:rPr>
+        <w:t xml:space="preserve"> file downloaded in step </w:t>
       </w:r>
       <w:r>
         <w:rPr>
@@ -4421,6 +4761,7 @@
         </w:rPr>
         <w:t xml:space="preserve">Click on the </w:t>
       </w:r>
+      <w:proofErr w:type="spellStart"/>
       <w:r>
         <w:rPr>
           <w:rFonts w:ascii="Times New Roman" w:hAnsi="Times New Roman" w:cs="Times New Roman"/>
@@ -4433,7 +4774,15 @@
           <w:rFonts w:ascii="Times New Roman" w:hAnsi="Times New Roman" w:cs="Times New Roman"/>
           <w:color w:val="000000" w:themeColor="text1"/>
         </w:rPr>
-        <w:t>.ipynb to open it.</w:t>
+        <w:t>.ipynb</w:t>
+      </w:r>
+      <w:proofErr w:type="spellEnd"/>
+      <w:r>
+        <w:rPr>
+          <w:rFonts w:ascii="Times New Roman" w:hAnsi="Times New Roman" w:cs="Times New Roman"/>
+          <w:color w:val="000000" w:themeColor="text1"/>
+        </w:rPr>
+        <w:t xml:space="preserve"> to open it.</w:t>
       </w:r>
     </w:p>
     <w:p>
@@ -4505,8 +4854,55 @@
           <w:rFonts w:ascii="Times New Roman" w:hAnsi="Times New Roman" w:cs="Times New Roman"/>
           <w:color w:val="000000" w:themeColor="text1"/>
         </w:rPr>
-        <w:lastRenderedPageBreak/>
-        <w:t xml:space="preserve">The text to the left of the cell indicates whether the cell has been ran. The brackets in the text will be empty prior to running a cell (‘In []’). It will have an asterisk inside during execution (‘In [*]’). And they will show the cell execution number after execution completes (‘In [1]’). </w:t>
+        <w:t>The text to the left of the cell indicates whether the cell has been ran. The brackets in the text will be empty prior to running a cell (</w:t>
+      </w:r>
+      <w:proofErr w:type="gramStart"/>
+      <w:r>
+        <w:rPr>
+          <w:rFonts w:ascii="Times New Roman" w:hAnsi="Times New Roman" w:cs="Times New Roman"/>
+          <w:color w:val="000000" w:themeColor="text1"/>
+        </w:rPr>
+        <w:t>‘In</w:t>
+      </w:r>
+      <w:proofErr w:type="gramEnd"/>
+      <w:r>
+        <w:rPr>
+          <w:rFonts w:ascii="Times New Roman" w:hAnsi="Times New Roman" w:cs="Times New Roman"/>
+          <w:color w:val="000000" w:themeColor="text1"/>
+        </w:rPr>
+        <w:t xml:space="preserve"> []’). It will have an asterisk inside during execution (</w:t>
+      </w:r>
+      <w:proofErr w:type="gramStart"/>
+      <w:r>
+        <w:rPr>
+          <w:rFonts w:ascii="Times New Roman" w:hAnsi="Times New Roman" w:cs="Times New Roman"/>
+          <w:color w:val="000000" w:themeColor="text1"/>
+        </w:rPr>
+        <w:t>‘In</w:t>
+      </w:r>
+      <w:proofErr w:type="gramEnd"/>
+      <w:r>
+        <w:rPr>
+          <w:rFonts w:ascii="Times New Roman" w:hAnsi="Times New Roman" w:cs="Times New Roman"/>
+          <w:color w:val="000000" w:themeColor="text1"/>
+        </w:rPr>
+        <w:t xml:space="preserve"> [*]’). And they will show the cell execution number after execution completes (</w:t>
+      </w:r>
+      <w:proofErr w:type="gramStart"/>
+      <w:r>
+        <w:rPr>
+          <w:rFonts w:ascii="Times New Roman" w:hAnsi="Times New Roman" w:cs="Times New Roman"/>
+          <w:color w:val="000000" w:themeColor="text1"/>
+        </w:rPr>
+        <w:t>‘In</w:t>
+      </w:r>
+      <w:proofErr w:type="gramEnd"/>
+      <w:r>
+        <w:rPr>
+          <w:rFonts w:ascii="Times New Roman" w:hAnsi="Times New Roman" w:cs="Times New Roman"/>
+          <w:color w:val="000000" w:themeColor="text1"/>
+        </w:rPr>
+        <w:t xml:space="preserve"> [1]’). </w:t>
       </w:r>
       <w:r>
         <w:rPr>
@@ -4518,18 +4914,24 @@
     </w:p>
     <w:p>
       <w:pPr>
-        <w:keepNext/>
+        <w:pStyle w:val="Caption"/>
         <w:jc w:val="center"/>
-      </w:pPr>
-      <w:r>
-        <w:rPr>
+        <w:rPr>
+          <w:b/>
+          <w:color w:val="auto"/>
+        </w:rPr>
+      </w:pPr>
+      <w:r>
+        <w:rPr>
+          <w:b/>
           <w:noProof/>
+          <w:color w:val="auto"/>
         </w:rPr>
         <w:drawing>
-          <wp:inline distT="0" distB="0" distL="0" distR="0" wp14:anchorId="11090343" wp14:editId="669B469C">
-            <wp:extent cx="3767328" cy="2880235"/>
-            <wp:effectExtent l="19050" t="19050" r="24130" b="15875"/>
-            <wp:docPr id="9" name="Picture 9"/>
+          <wp:inline distT="0" distB="0" distL="0" distR="0" wp14:anchorId="0AD106BC" wp14:editId="6934BEAF">
+            <wp:extent cx="3767328" cy="2858500"/>
+            <wp:effectExtent l="19050" t="19050" r="24130" b="18415"/>
+            <wp:docPr id="16" name="Picture 16"/>
             <wp:cNvGraphicFramePr>
               <a:graphicFrameLocks xmlns:a="http://schemas.openxmlformats.org/drawingml/2006/main" noChangeAspect="1"/>
             </wp:cNvGraphicFramePr>
@@ -4537,11 +4939,17 @@
               <a:graphicData uri="http://schemas.openxmlformats.org/drawingml/2006/picture">
                 <pic:pic xmlns:pic="http://schemas.openxmlformats.org/drawingml/2006/picture">
                   <pic:nvPicPr>
-                    <pic:cNvPr id="1" name=""/>
+                    <pic:cNvPr id="16" name="notebook_execution.png"/>
                     <pic:cNvPicPr/>
                   </pic:nvPicPr>
                   <pic:blipFill>
-                    <a:blip r:embed="rId25"/>
+                    <a:blip r:embed="rId25" cstate="print">
+                      <a:extLst>
+                        <a:ext uri="{28A0092B-C50C-407E-A947-70E740481C1C}">
+                          <a14:useLocalDpi xmlns:a14="http://schemas.microsoft.com/office/drawing/2010/main" val="0"/>
+                        </a:ext>
+                      </a:extLst>
+                    </a:blip>
                     <a:stretch>
                       <a:fillRect/>
                     </a:stretch>
@@ -4549,7 +4957,7 @@
                   <pic:spPr>
                     <a:xfrm>
                       <a:off x="0" y="0"/>
-                      <a:ext cx="3767328" cy="2880235"/>
+                      <a:ext cx="3767328" cy="2858500"/>
                     </a:xfrm>
                     <a:prstGeom prst="rect">
                       <a:avLst/>
@@ -4572,7 +4980,6 @@
         <w:pStyle w:val="Caption"/>
         <w:jc w:val="center"/>
         <w:rPr>
-          <w:rFonts w:ascii="Times New Roman" w:hAnsi="Times New Roman" w:cs="Times New Roman"/>
           <w:b/>
           <w:color w:val="auto"/>
         </w:rPr>
@@ -4647,8 +5054,6 @@
         </w:rPr>
         <w:t>Remember to enter the SageMaker ARN and the region code in the first cell. The notebook will throw errors otherwise!</w:t>
       </w:r>
-      <w:bookmarkStart w:id="0" w:name="_GoBack"/>
-      <w:bookmarkEnd w:id="0"/>
     </w:p>
     <w:p>
       <w:pPr>
@@ -4695,7 +5100,23 @@
           <w:rFonts w:ascii="Times New Roman" w:hAnsi="Times New Roman" w:cs="Times New Roman"/>
           <w:color w:val="000000" w:themeColor="text1"/>
         </w:rPr>
-        <w:t xml:space="preserve">The Jupyter notebook contains </w:t>
+        <w:t xml:space="preserve">The </w:t>
+      </w:r>
+      <w:proofErr w:type="spellStart"/>
+      <w:r>
+        <w:rPr>
+          <w:rFonts w:ascii="Times New Roman" w:hAnsi="Times New Roman" w:cs="Times New Roman"/>
+          <w:color w:val="000000" w:themeColor="text1"/>
+        </w:rPr>
+        <w:t>Jupyter</w:t>
+      </w:r>
+      <w:proofErr w:type="spellEnd"/>
+      <w:r>
+        <w:rPr>
+          <w:rFonts w:ascii="Times New Roman" w:hAnsi="Times New Roman" w:cs="Times New Roman"/>
+          <w:color w:val="000000" w:themeColor="text1"/>
+        </w:rPr>
+        <w:t xml:space="preserve"> notebook contains </w:t>
       </w:r>
       <w:r>
         <w:rPr>
@@ -4773,12 +5194,21 @@
         </w:rPr>
         <w:t xml:space="preserve">et </w:t>
       </w:r>
-      <w:r>
-        <w:rPr>
-          <w:rFonts w:ascii="Times New Roman" w:hAnsi="Times New Roman" w:cs="Times New Roman"/>
-          <w:color w:val="000000" w:themeColor="text1"/>
-        </w:rPr>
-        <w:t xml:space="preserve">num_workers = </w:t>
+      <w:proofErr w:type="spellStart"/>
+      <w:r>
+        <w:rPr>
+          <w:rFonts w:ascii="Times New Roman" w:hAnsi="Times New Roman" w:cs="Times New Roman"/>
+          <w:color w:val="000000" w:themeColor="text1"/>
+        </w:rPr>
+        <w:t>num_workers</w:t>
+      </w:r>
+      <w:proofErr w:type="spellEnd"/>
+      <w:r>
+        <w:rPr>
+          <w:rFonts w:ascii="Times New Roman" w:hAnsi="Times New Roman" w:cs="Times New Roman"/>
+          <w:color w:val="000000" w:themeColor="text1"/>
+        </w:rPr>
+        <w:t xml:space="preserve"> = </w:t>
       </w:r>
       <w:r>
         <w:rPr>
@@ -4819,14 +5249,30 @@
           <w:rFonts w:ascii="Times New Roman" w:hAnsi="Times New Roman" w:cs="Times New Roman"/>
           <w:color w:val="000000" w:themeColor="text1"/>
         </w:rPr>
-        <w:t xml:space="preserve"> to improve your model’s predictions</w:t>
-      </w:r>
-      <w:r>
-        <w:rPr>
-          <w:rFonts w:ascii="Times New Roman" w:hAnsi="Times New Roman" w:cs="Times New Roman"/>
-          <w:color w:val="000000" w:themeColor="text1"/>
-        </w:rPr>
-        <w:t xml:space="preserve">. </w:t>
+        <w:t xml:space="preserve"> to improve your model’s </w:t>
+      </w:r>
+      <w:proofErr w:type="gramStart"/>
+      <w:r>
+        <w:rPr>
+          <w:rFonts w:ascii="Times New Roman" w:hAnsi="Times New Roman" w:cs="Times New Roman"/>
+          <w:color w:val="000000" w:themeColor="text1"/>
+        </w:rPr>
+        <w:t>predictions</w:t>
+      </w:r>
+      <w:r>
+        <w:rPr>
+          <w:rFonts w:ascii="Times New Roman" w:hAnsi="Times New Roman" w:cs="Times New Roman"/>
+          <w:color w:val="000000" w:themeColor="text1"/>
+        </w:rPr>
+        <w:t>.</w:t>
+      </w:r>
+      <w:proofErr w:type="gramEnd"/>
+      <w:r>
+        <w:rPr>
+          <w:rFonts w:ascii="Times New Roman" w:hAnsi="Times New Roman" w:cs="Times New Roman"/>
+          <w:color w:val="000000" w:themeColor="text1"/>
+        </w:rPr>
+        <w:t xml:space="preserve"> </w:t>
       </w:r>
       <w:r>
         <w:rPr>
@@ -4880,8 +5326,49 @@
           <w:rFonts w:ascii="Times New Roman" w:hAnsi="Times New Roman" w:cs="Times New Roman"/>
           <w:color w:val="000000" w:themeColor="text1"/>
         </w:rPr>
-        <w:t>Pick between XGBoost or LinearLearner</w:t>
-      </w:r>
+        <w:t xml:space="preserve">Pick between </w:t>
+      </w:r>
+      <w:proofErr w:type="spellStart"/>
+      <w:r>
+        <w:rPr>
+          <w:rFonts w:ascii="Times New Roman" w:hAnsi="Times New Roman" w:cs="Times New Roman"/>
+          <w:color w:val="000000" w:themeColor="text1"/>
+        </w:rPr>
+        <w:t>XGBoost</w:t>
+      </w:r>
+      <w:proofErr w:type="spellEnd"/>
+      <w:r>
+        <w:rPr>
+          <w:rFonts w:ascii="Times New Roman" w:hAnsi="Times New Roman" w:cs="Times New Roman"/>
+          <w:color w:val="000000" w:themeColor="text1"/>
+        </w:rPr>
+        <w:t xml:space="preserve"> </w:t>
+      </w:r>
+      <w:proofErr w:type="gramStart"/>
+      <w:r>
+        <w:rPr>
+          <w:rFonts w:ascii="Times New Roman" w:hAnsi="Times New Roman" w:cs="Times New Roman"/>
+          <w:color w:val="000000" w:themeColor="text1"/>
+        </w:rPr>
+        <w:t>or</w:t>
+      </w:r>
+      <w:proofErr w:type="gramEnd"/>
+      <w:r>
+        <w:rPr>
+          <w:rFonts w:ascii="Times New Roman" w:hAnsi="Times New Roman" w:cs="Times New Roman"/>
+          <w:color w:val="000000" w:themeColor="text1"/>
+        </w:rPr>
+        <w:t xml:space="preserve"> </w:t>
+      </w:r>
+      <w:proofErr w:type="spellStart"/>
+      <w:r>
+        <w:rPr>
+          <w:rFonts w:ascii="Times New Roman" w:hAnsi="Times New Roman" w:cs="Times New Roman"/>
+          <w:color w:val="000000" w:themeColor="text1"/>
+        </w:rPr>
+        <w:t>LinearLearner</w:t>
+      </w:r>
+      <w:proofErr w:type="spellEnd"/>
       <w:r>
         <w:rPr>
           <w:rFonts w:ascii="Times New Roman" w:hAnsi="Times New Roman" w:cs="Times New Roman"/>
@@ -5044,7 +5531,7 @@
           <w:rPr>
             <w:noProof/>
           </w:rPr>
-          <w:t>6</w:t>
+          <w:t>7</w:t>
         </w:r>
         <w:r>
           <w:rPr>
@@ -8260,7 +8747,7 @@
 </file>
 
 <file path=customXml/itemProps1.xml><?xml version="1.0" encoding="utf-8"?>
-<ds:datastoreItem xmlns:ds="http://schemas.openxmlformats.org/officeDocument/2006/customXml" ds:itemID="{52C1811D-7AE4-47D6-9DAA-A005B32FE188}">
+<ds:datastoreItem xmlns:ds="http://schemas.openxmlformats.org/officeDocument/2006/customXml" ds:itemID="{4AA58C42-DF25-4051-8572-0F534B347A39}">
   <ds:schemaRefs>
     <ds:schemaRef ds:uri="http://schemas.openxmlformats.org/officeDocument/2006/bibliography"/>
   </ds:schemaRefs>

</xml_diff>

<commit_message>
Final edition with clean up steps.
</commit_message>
<xml_diff>
--- a/EMRSageMakerLab_Instructions.docx
+++ b/EMRSageMakerLab_Instructions.docx
@@ -292,23 +292,7 @@
           <w:rFonts w:ascii="Times New Roman" w:hAnsi="Times New Roman" w:cs="Times New Roman"/>
           <w:color w:val="000000" w:themeColor="text1"/>
         </w:rPr>
-        <w:t xml:space="preserve">EMR Notebooks are familiar </w:t>
-      </w:r>
-      <w:proofErr w:type="spellStart"/>
-      <w:r>
-        <w:rPr>
-          <w:rFonts w:ascii="Times New Roman" w:hAnsi="Times New Roman" w:cs="Times New Roman"/>
-          <w:color w:val="000000" w:themeColor="text1"/>
-        </w:rPr>
-        <w:t>Jupyter</w:t>
-      </w:r>
-      <w:proofErr w:type="spellEnd"/>
-      <w:r>
-        <w:rPr>
-          <w:rFonts w:ascii="Times New Roman" w:hAnsi="Times New Roman" w:cs="Times New Roman"/>
-          <w:color w:val="000000" w:themeColor="text1"/>
-        </w:rPr>
-        <w:t xml:space="preserve"> notebooks </w:t>
+        <w:t xml:space="preserve">EMR Notebooks are familiar Jupyter notebooks </w:t>
       </w:r>
       <w:r>
         <w:rPr>
@@ -578,23 +562,7 @@
           <w:rFonts w:ascii="Times New Roman" w:hAnsi="Times New Roman" w:cs="Times New Roman"/>
           <w:color w:val="000000" w:themeColor="text1"/>
         </w:rPr>
-        <w:t xml:space="preserve">You’ll use </w:t>
-      </w:r>
-      <w:proofErr w:type="spellStart"/>
-      <w:r>
-        <w:rPr>
-          <w:rFonts w:ascii="Times New Roman" w:hAnsi="Times New Roman" w:cs="Times New Roman"/>
-          <w:color w:val="000000" w:themeColor="text1"/>
-        </w:rPr>
-        <w:t>PySpark</w:t>
-      </w:r>
-      <w:proofErr w:type="spellEnd"/>
-      <w:r>
-        <w:rPr>
-          <w:rFonts w:ascii="Times New Roman" w:hAnsi="Times New Roman" w:cs="Times New Roman"/>
-          <w:color w:val="000000" w:themeColor="text1"/>
-        </w:rPr>
-        <w:t xml:space="preserve"> to create a regression model that estimates abalone age. You’ll deploy the regression model in Amazon SageMaker and measure the effectiveness of your model. </w:t>
+        <w:t xml:space="preserve">You’ll use PySpark to create a regression model that estimates abalone age. You’ll deploy the regression model in Amazon SageMaker and measure the effectiveness of your model. </w:t>
       </w:r>
     </w:p>
     <w:p>
@@ -889,17 +857,7 @@
           <w:bCs/>
           <w:color w:val="000000" w:themeColor="text1"/>
         </w:rPr>
-        <w:t xml:space="preserve">access </w:t>
-      </w:r>
-      <w:bookmarkStart w:id="0" w:name="_GoBack"/>
-      <w:bookmarkEnd w:id="0"/>
-      <w:r>
-        <w:rPr>
-          <w:rFonts w:ascii="Times New Roman" w:hAnsi="Times New Roman" w:cs="Times New Roman"/>
-          <w:bCs/>
-          <w:color w:val="000000" w:themeColor="text1"/>
-        </w:rPr>
-        <w:t>SageMaker resources</w:t>
+        <w:t>access SageMaker resources</w:t>
       </w:r>
       <w:r>
         <w:rPr>
@@ -947,31 +905,23 @@
           <w:bCs/>
           <w:color w:val="000000" w:themeColor="text1"/>
         </w:rPr>
-        <w:t xml:space="preserve"> In the following instructions we grant SageMaker permissions to the default EMR EC2 instance role f</w:t>
-      </w:r>
-      <w:r>
-        <w:rPr>
-          <w:rFonts w:ascii="Times New Roman" w:hAnsi="Times New Roman" w:cs="Times New Roman"/>
-          <w:bCs/>
-          <w:color w:val="000000" w:themeColor="text1"/>
-        </w:rPr>
-        <w:t>or simplicity</w:t>
-      </w:r>
-      <w:r>
-        <w:rPr>
-          <w:rFonts w:ascii="Times New Roman" w:hAnsi="Times New Roman" w:cs="Times New Roman"/>
-          <w:bCs/>
-          <w:color w:val="000000" w:themeColor="text1"/>
-        </w:rPr>
-        <w:t xml:space="preserve">. However, in production environments AWS recommends creating </w:t>
-      </w:r>
-      <w:r>
-        <w:rPr>
-          <w:rFonts w:ascii="Times New Roman" w:hAnsi="Times New Roman" w:cs="Times New Roman"/>
-          <w:bCs/>
-          <w:color w:val="000000" w:themeColor="text1"/>
-        </w:rPr>
-        <w:t xml:space="preserve">IAM roles for clusters, so that you don’t grant excessive permissions. </w:t>
+        <w:t xml:space="preserve"> In the following instructions we grant SageMaker permissions to the default EMR EC2 instance role for simplicity. However, in production environments AWS recommends creating </w:t>
+      </w:r>
+      <w:r>
+        <w:rPr>
+          <w:rFonts w:ascii="Times New Roman" w:hAnsi="Times New Roman" w:cs="Times New Roman"/>
+          <w:bCs/>
+          <w:color w:val="000000" w:themeColor="text1"/>
+        </w:rPr>
+        <w:t>IAM roles specific to</w:t>
+      </w:r>
+      <w:r>
+        <w:rPr>
+          <w:rFonts w:ascii="Times New Roman" w:hAnsi="Times New Roman" w:cs="Times New Roman"/>
+          <w:bCs/>
+          <w:color w:val="000000" w:themeColor="text1"/>
+        </w:rPr>
+        <w:t xml:space="preserve"> clusters, so that you don’t grant excessive permissions. </w:t>
       </w:r>
     </w:p>
     <w:p>
@@ -1982,7 +1932,6 @@
         </w:rPr>
         <w:t>the box next to ‘</w:t>
       </w:r>
-      <w:proofErr w:type="spellStart"/>
       <w:r>
         <w:rPr>
           <w:rFonts w:ascii="Times New Roman" w:hAnsi="Times New Roman" w:cs="Times New Roman"/>
@@ -1991,7 +1940,6 @@
         </w:rPr>
         <w:t>AmazonSageMakerFullAccess</w:t>
       </w:r>
-      <w:proofErr w:type="spellEnd"/>
       <w:r>
         <w:rPr>
           <w:rFonts w:ascii="Times New Roman" w:hAnsi="Times New Roman" w:cs="Times New Roman"/>
@@ -2478,44 +2426,19 @@
         </w:rPr>
         <w:t>‘</w:t>
       </w:r>
-      <w:proofErr w:type="spellStart"/>
-      <w:r>
-        <w:rPr>
-          <w:rFonts w:ascii="Times New Roman" w:hAnsi="Times New Roman" w:cs="Times New Roman"/>
-          <w:color w:val="000000" w:themeColor="text1"/>
-        </w:rPr>
-        <w:t>Next</w:t>
-      </w:r>
-      <w:proofErr w:type="gramStart"/>
-      <w:r>
-        <w:rPr>
-          <w:rFonts w:ascii="Times New Roman" w:hAnsi="Times New Roman" w:cs="Times New Roman"/>
-          <w:color w:val="000000" w:themeColor="text1"/>
-        </w:rPr>
-        <w:t>:</w:t>
-      </w:r>
-      <w:r>
-        <w:rPr>
-          <w:rFonts w:ascii="Times New Roman" w:hAnsi="Times New Roman" w:cs="Times New Roman"/>
-          <w:color w:val="000000" w:themeColor="text1"/>
-        </w:rPr>
-        <w:t>Permissions</w:t>
-      </w:r>
-      <w:proofErr w:type="spellEnd"/>
-      <w:r>
-        <w:rPr>
-          <w:rFonts w:ascii="Times New Roman" w:hAnsi="Times New Roman" w:cs="Times New Roman"/>
-          <w:color w:val="000000" w:themeColor="text1"/>
-        </w:rPr>
-        <w:t>’</w:t>
-      </w:r>
-      <w:proofErr w:type="gramEnd"/>
-      <w:r>
-        <w:rPr>
-          <w:rFonts w:ascii="Times New Roman" w:hAnsi="Times New Roman" w:cs="Times New Roman"/>
-          <w:color w:val="000000" w:themeColor="text1"/>
-        </w:rPr>
-        <w:t>.</w:t>
+      <w:r>
+        <w:rPr>
+          <w:rFonts w:ascii="Times New Roman" w:hAnsi="Times New Roman" w:cs="Times New Roman"/>
+          <w:color w:val="000000" w:themeColor="text1"/>
+        </w:rPr>
+        <w:t>Next:</w:t>
+      </w:r>
+      <w:r>
+        <w:rPr>
+          <w:rFonts w:ascii="Times New Roman" w:hAnsi="Times New Roman" w:cs="Times New Roman"/>
+          <w:color w:val="000000" w:themeColor="text1"/>
+        </w:rPr>
+        <w:t>Permissions’.</w:t>
       </w:r>
     </w:p>
     <w:p>
@@ -2601,7 +2524,7 @@
               </wp:anchor>
             </w:drawing>
           </mc:Choice>
-          <mc:Fallback>
+          <mc:Fallback xmlns:w16cid="http://schemas.microsoft.com/office/word/2016/wordml/cid" xmlns:am3d="http://schemas.microsoft.com/office/drawing/2017/model3d" xmlns:aink="http://schemas.microsoft.com/office/drawing/2016/ink" xmlns:cx8="http://schemas.microsoft.com/office/drawing/2016/5/14/chartex" xmlns:cx7="http://schemas.microsoft.com/office/drawing/2016/5/13/chartex" xmlns:cx6="http://schemas.microsoft.com/office/drawing/2016/5/12/chartex" xmlns:cx5="http://schemas.microsoft.com/office/drawing/2016/5/11/chartex" xmlns:cx4="http://schemas.microsoft.com/office/drawing/2016/5/10/chartex" xmlns:cx3="http://schemas.microsoft.com/office/drawing/2016/5/9/chartex" xmlns:cx2="http://schemas.microsoft.com/office/drawing/2015/10/21/chartex">
             <w:pict>
               <v:shapetype w14:anchorId="2A394760" id="_x0000_t32" coordsize="21600,21600" o:spt="32" o:oned="t" path="m,l21600,21600e" filled="f">
                 <v:path arrowok="t" fillok="f" o:connecttype="none"/>
@@ -2758,37 +2681,19 @@
         </w:rPr>
         <w:t>‘</w:t>
       </w:r>
-      <w:proofErr w:type="spellStart"/>
-      <w:r>
-        <w:rPr>
-          <w:rFonts w:ascii="Times New Roman" w:hAnsi="Times New Roman" w:cs="Times New Roman"/>
-          <w:color w:val="000000" w:themeColor="text1"/>
-        </w:rPr>
-        <w:t>Next</w:t>
-      </w:r>
-      <w:proofErr w:type="gramStart"/>
-      <w:r>
-        <w:rPr>
-          <w:rFonts w:ascii="Times New Roman" w:hAnsi="Times New Roman" w:cs="Times New Roman"/>
-          <w:color w:val="000000" w:themeColor="text1"/>
-        </w:rPr>
-        <w:t>:Tags</w:t>
-      </w:r>
-      <w:proofErr w:type="spellEnd"/>
-      <w:r>
-        <w:rPr>
-          <w:rFonts w:ascii="Times New Roman" w:hAnsi="Times New Roman" w:cs="Times New Roman"/>
-          <w:color w:val="000000" w:themeColor="text1"/>
-        </w:rPr>
-        <w:t>’</w:t>
-      </w:r>
-      <w:proofErr w:type="gramEnd"/>
-      <w:r>
-        <w:rPr>
-          <w:rFonts w:ascii="Times New Roman" w:hAnsi="Times New Roman" w:cs="Times New Roman"/>
-          <w:color w:val="000000" w:themeColor="text1"/>
-        </w:rPr>
-        <w:t>.</w:t>
+      <w:r>
+        <w:rPr>
+          <w:rFonts w:ascii="Times New Roman" w:hAnsi="Times New Roman" w:cs="Times New Roman"/>
+          <w:color w:val="000000" w:themeColor="text1"/>
+        </w:rPr>
+        <w:t>Next:Tags</w:t>
+      </w:r>
+      <w:r>
+        <w:rPr>
+          <w:rFonts w:ascii="Times New Roman" w:hAnsi="Times New Roman" w:cs="Times New Roman"/>
+          <w:color w:val="000000" w:themeColor="text1"/>
+        </w:rPr>
+        <w:t>’.</w:t>
       </w:r>
     </w:p>
     <w:p>
@@ -2808,39 +2713,7 @@
           <w:rFonts w:ascii="Times New Roman" w:hAnsi="Times New Roman" w:cs="Times New Roman"/>
           <w:color w:val="000000" w:themeColor="text1"/>
         </w:rPr>
-        <w:t>Click ‘</w:t>
-      </w:r>
-      <w:proofErr w:type="spellStart"/>
-      <w:r>
-        <w:rPr>
-          <w:rFonts w:ascii="Times New Roman" w:hAnsi="Times New Roman" w:cs="Times New Roman"/>
-          <w:color w:val="000000" w:themeColor="text1"/>
-        </w:rPr>
-        <w:t>Next</w:t>
-      </w:r>
-      <w:proofErr w:type="gramStart"/>
-      <w:r>
-        <w:rPr>
-          <w:rFonts w:ascii="Times New Roman" w:hAnsi="Times New Roman" w:cs="Times New Roman"/>
-          <w:color w:val="000000" w:themeColor="text1"/>
-        </w:rPr>
-        <w:t>:Review</w:t>
-      </w:r>
-      <w:proofErr w:type="spellEnd"/>
-      <w:r>
-        <w:rPr>
-          <w:rFonts w:ascii="Times New Roman" w:hAnsi="Times New Roman" w:cs="Times New Roman"/>
-          <w:color w:val="000000" w:themeColor="text1"/>
-        </w:rPr>
-        <w:t>’</w:t>
-      </w:r>
-      <w:proofErr w:type="gramEnd"/>
-      <w:r>
-        <w:rPr>
-          <w:rFonts w:ascii="Times New Roman" w:hAnsi="Times New Roman" w:cs="Times New Roman"/>
-          <w:color w:val="000000" w:themeColor="text1"/>
-        </w:rPr>
-        <w:t>.</w:t>
+        <w:t>Click ‘Next:Review’.</w:t>
       </w:r>
     </w:p>
     <w:p>
@@ -2860,17 +2733,8 @@
           <w:rFonts w:ascii="Times New Roman" w:hAnsi="Times New Roman" w:cs="Times New Roman"/>
           <w:color w:val="000000" w:themeColor="text1"/>
         </w:rPr>
-        <w:t>For Role Name, enter ‘SageMaker-EMR-</w:t>
-      </w:r>
-      <w:proofErr w:type="spellStart"/>
-      <w:r>
-        <w:rPr>
-          <w:rFonts w:ascii="Times New Roman" w:hAnsi="Times New Roman" w:cs="Times New Roman"/>
-          <w:color w:val="000000" w:themeColor="text1"/>
-        </w:rPr>
-        <w:t>ExecutionRole</w:t>
-      </w:r>
-      <w:proofErr w:type="spellEnd"/>
+        <w:t>For Role Name, enter ‘SageMaker-EMR-ExecutionRole</w:t>
+      </w:r>
       <w:r>
         <w:rPr>
           <w:rFonts w:ascii="Times New Roman" w:hAnsi="Times New Roman" w:cs="Times New Roman"/>
@@ -2948,23 +2812,7 @@
           <w:rFonts w:ascii="Times New Roman" w:hAnsi="Times New Roman" w:cs="Times New Roman"/>
           <w:color w:val="000000" w:themeColor="text1"/>
         </w:rPr>
-        <w:t xml:space="preserve">nto a text file. You will enter this ARN in to the </w:t>
-      </w:r>
-      <w:proofErr w:type="spellStart"/>
-      <w:r>
-        <w:rPr>
-          <w:rFonts w:ascii="Times New Roman" w:hAnsi="Times New Roman" w:cs="Times New Roman"/>
-          <w:color w:val="000000" w:themeColor="text1"/>
-        </w:rPr>
-        <w:t>Jupyter</w:t>
-      </w:r>
-      <w:proofErr w:type="spellEnd"/>
-      <w:r>
-        <w:rPr>
-          <w:rFonts w:ascii="Times New Roman" w:hAnsi="Times New Roman" w:cs="Times New Roman"/>
-          <w:color w:val="000000" w:themeColor="text1"/>
-        </w:rPr>
-        <w:t xml:space="preserve"> notebook at a later step</w:t>
+        <w:t>nto a text file. You will enter this ARN in to the Jupyter notebook at a later step</w:t>
       </w:r>
       <w:r>
         <w:rPr>
@@ -3158,46 +3006,14 @@
           <w:rFonts w:ascii="Times New Roman" w:hAnsi="Times New Roman" w:cs="Times New Roman"/>
           <w:color w:val="000000" w:themeColor="text1"/>
         </w:rPr>
-        <w:t xml:space="preserve">EMR Notebooks are </w:t>
-      </w:r>
-      <w:proofErr w:type="spellStart"/>
-      <w:r>
-        <w:rPr>
-          <w:rFonts w:ascii="Times New Roman" w:hAnsi="Times New Roman" w:cs="Times New Roman"/>
-          <w:color w:val="000000" w:themeColor="text1"/>
-        </w:rPr>
-        <w:t>serv</w:t>
-      </w:r>
-      <w:r>
-        <w:rPr>
-          <w:rFonts w:ascii="Times New Roman" w:hAnsi="Times New Roman" w:cs="Times New Roman"/>
-          <w:color w:val="000000" w:themeColor="text1"/>
-        </w:rPr>
-        <w:t>erless</w:t>
-      </w:r>
-      <w:proofErr w:type="spellEnd"/>
-      <w:r>
-        <w:rPr>
-          <w:rFonts w:ascii="Times New Roman" w:hAnsi="Times New Roman" w:cs="Times New Roman"/>
-          <w:color w:val="000000" w:themeColor="text1"/>
-        </w:rPr>
-        <w:t xml:space="preserve"> </w:t>
-      </w:r>
-      <w:proofErr w:type="spellStart"/>
-      <w:r>
-        <w:rPr>
-          <w:rFonts w:ascii="Times New Roman" w:hAnsi="Times New Roman" w:cs="Times New Roman"/>
-          <w:color w:val="000000" w:themeColor="text1"/>
-        </w:rPr>
-        <w:t>Jupyter</w:t>
-      </w:r>
-      <w:proofErr w:type="spellEnd"/>
-      <w:r>
-        <w:rPr>
-          <w:rFonts w:ascii="Times New Roman" w:hAnsi="Times New Roman" w:cs="Times New Roman"/>
-          <w:color w:val="000000" w:themeColor="text1"/>
-        </w:rPr>
-        <w:t xml:space="preserve"> notebooks that connect</w:t>
+        <w:t>EMR Notebooks are serv</w:t>
+      </w:r>
+      <w:r>
+        <w:rPr>
+          <w:rFonts w:ascii="Times New Roman" w:hAnsi="Times New Roman" w:cs="Times New Roman"/>
+          <w:color w:val="000000" w:themeColor="text1"/>
+        </w:rPr>
+        <w:t>erless Jupyter notebooks that connect</w:t>
       </w:r>
       <w:r>
         <w:rPr>
@@ -3241,23 +3057,7 @@
           <w:rFonts w:ascii="Times New Roman" w:hAnsi="Times New Roman" w:cs="Times New Roman"/>
           <w:color w:val="000000" w:themeColor="text1"/>
         </w:rPr>
-        <w:t xml:space="preserve">They come preconfigured with Spark, allowing you to interactively run Spark jobs in a familiar </w:t>
-      </w:r>
-      <w:proofErr w:type="spellStart"/>
-      <w:r>
-        <w:rPr>
-          <w:rFonts w:ascii="Times New Roman" w:hAnsi="Times New Roman" w:cs="Times New Roman"/>
-          <w:color w:val="000000" w:themeColor="text1"/>
-        </w:rPr>
-        <w:t>Jupyter</w:t>
-      </w:r>
-      <w:proofErr w:type="spellEnd"/>
-      <w:r>
-        <w:rPr>
-          <w:rFonts w:ascii="Times New Roman" w:hAnsi="Times New Roman" w:cs="Times New Roman"/>
-          <w:color w:val="000000" w:themeColor="text1"/>
-        </w:rPr>
-        <w:t xml:space="preserve"> environment. The code and visualizations that you create in the notebook are</w:t>
+        <w:t>They come preconfigured with Spark, allowing you to interactively run Spark jobs in a familiar Jupyter environment. The code and visualizations that you create in the notebook are</w:t>
       </w:r>
       <w:r>
         <w:rPr>
@@ -4117,17 +3917,8 @@
           <w:rFonts w:ascii="Times New Roman" w:hAnsi="Times New Roman" w:cs="Times New Roman"/>
           <w:color w:val="000000" w:themeColor="text1"/>
         </w:rPr>
-        <w:t xml:space="preserve"> in </w:t>
-      </w:r>
-      <w:proofErr w:type="spellStart"/>
-      <w:r>
-        <w:rPr>
-          <w:rFonts w:ascii="Times New Roman" w:hAnsi="Times New Roman" w:cs="Times New Roman"/>
-          <w:color w:val="000000" w:themeColor="text1"/>
-        </w:rPr>
-        <w:t>Jupyter</w:t>
-      </w:r>
-      <w:proofErr w:type="spellEnd"/>
+        <w:t xml:space="preserve"> in Jupyter</w:t>
+      </w:r>
       <w:r>
         <w:rPr>
           <w:rFonts w:ascii="Times New Roman" w:hAnsi="Times New Roman" w:cs="Times New Roman"/>
@@ -4303,27 +4094,7 @@
           <w:bCs/>
           <w:color w:val="000000" w:themeColor="text1"/>
         </w:rPr>
-        <w:t xml:space="preserve">Run the example </w:t>
-      </w:r>
-      <w:proofErr w:type="spellStart"/>
-      <w:r>
-        <w:rPr>
-          <w:rFonts w:ascii="Times New Roman" w:hAnsi="Times New Roman" w:cs="Times New Roman"/>
-          <w:b/>
-          <w:bCs/>
-          <w:color w:val="000000" w:themeColor="text1"/>
-        </w:rPr>
-        <w:t>PySpark</w:t>
-      </w:r>
-      <w:proofErr w:type="spellEnd"/>
-      <w:r>
-        <w:rPr>
-          <w:rFonts w:ascii="Times New Roman" w:hAnsi="Times New Roman" w:cs="Times New Roman"/>
-          <w:b/>
-          <w:bCs/>
-          <w:color w:val="000000" w:themeColor="text1"/>
-        </w:rPr>
-        <w:t xml:space="preserve"> SageMaker notebook</w:t>
+        <w:t>Run the example PySpark SageMaker notebook</w:t>
       </w:r>
     </w:p>
     <w:p>
@@ -4355,21 +4126,12 @@
           </w:rPr>
           <w:t xml:space="preserve">example </w:t>
         </w:r>
-        <w:proofErr w:type="spellStart"/>
         <w:r>
           <w:rPr>
             <w:rStyle w:val="Hyperlink"/>
             <w:rFonts w:ascii="Times New Roman" w:hAnsi="Times New Roman" w:cs="Times New Roman"/>
           </w:rPr>
-          <w:t>PySpark</w:t>
-        </w:r>
-        <w:proofErr w:type="spellEnd"/>
-        <w:r>
-          <w:rPr>
-            <w:rStyle w:val="Hyperlink"/>
-            <w:rFonts w:ascii="Times New Roman" w:hAnsi="Times New Roman" w:cs="Times New Roman"/>
-          </w:rPr>
-          <w:t xml:space="preserve"> SageMaker</w:t>
+          <w:t>PySpark SageMaker</w:t>
         </w:r>
       </w:hyperlink>
       <w:r>
@@ -4412,7 +4174,6 @@
         </w:rPr>
         <w:t xml:space="preserve">your </w:t>
       </w:r>
-      <w:proofErr w:type="spellStart"/>
       <w:r>
         <w:rPr>
           <w:rFonts w:ascii="Times New Roman" w:hAnsi="Times New Roman" w:cs="Times New Roman"/>
@@ -4420,7 +4181,6 @@
         </w:rPr>
         <w:t>Jupyter</w:t>
       </w:r>
-      <w:proofErr w:type="spellEnd"/>
       <w:r>
         <w:rPr>
           <w:rFonts w:ascii="Times New Roman" w:hAnsi="Times New Roman" w:cs="Times New Roman"/>
@@ -4440,23 +4200,7 @@
           <w:rFonts w:ascii="Times New Roman" w:hAnsi="Times New Roman" w:cs="Times New Roman"/>
           <w:color w:val="000000" w:themeColor="text1"/>
         </w:rPr>
-        <w:t>click the ‘Upload’ button and choose the .</w:t>
-      </w:r>
-      <w:proofErr w:type="spellStart"/>
-      <w:r>
-        <w:rPr>
-          <w:rFonts w:ascii="Times New Roman" w:hAnsi="Times New Roman" w:cs="Times New Roman"/>
-          <w:color w:val="000000" w:themeColor="text1"/>
-        </w:rPr>
-        <w:t>ipynb</w:t>
-      </w:r>
-      <w:proofErr w:type="spellEnd"/>
-      <w:r>
-        <w:rPr>
-          <w:rFonts w:ascii="Times New Roman" w:hAnsi="Times New Roman" w:cs="Times New Roman"/>
-          <w:color w:val="000000" w:themeColor="text1"/>
-        </w:rPr>
-        <w:t xml:space="preserve"> file downloaded in step </w:t>
+        <w:t xml:space="preserve">click the ‘Upload’ button and choose the .ipynb file downloaded in step </w:t>
       </w:r>
       <w:r>
         <w:rPr>
@@ -4761,7 +4505,6 @@
         </w:rPr>
         <w:t xml:space="preserve">Click on the </w:t>
       </w:r>
-      <w:proofErr w:type="spellStart"/>
       <w:r>
         <w:rPr>
           <w:rFonts w:ascii="Times New Roman" w:hAnsi="Times New Roman" w:cs="Times New Roman"/>
@@ -4774,15 +4517,7 @@
           <w:rFonts w:ascii="Times New Roman" w:hAnsi="Times New Roman" w:cs="Times New Roman"/>
           <w:color w:val="000000" w:themeColor="text1"/>
         </w:rPr>
-        <w:t>.ipynb</w:t>
-      </w:r>
-      <w:proofErr w:type="spellEnd"/>
-      <w:r>
-        <w:rPr>
-          <w:rFonts w:ascii="Times New Roman" w:hAnsi="Times New Roman" w:cs="Times New Roman"/>
-          <w:color w:val="000000" w:themeColor="text1"/>
-        </w:rPr>
-        <w:t xml:space="preserve"> to open it.</w:t>
+        <w:t>.ipynb to open it.</w:t>
       </w:r>
     </w:p>
     <w:p>
@@ -4854,55 +4589,7 @@
           <w:rFonts w:ascii="Times New Roman" w:hAnsi="Times New Roman" w:cs="Times New Roman"/>
           <w:color w:val="000000" w:themeColor="text1"/>
         </w:rPr>
-        <w:t>The text to the left of the cell indicates whether the cell has been ran. The brackets in the text will be empty prior to running a cell (</w:t>
-      </w:r>
-      <w:proofErr w:type="gramStart"/>
-      <w:r>
-        <w:rPr>
-          <w:rFonts w:ascii="Times New Roman" w:hAnsi="Times New Roman" w:cs="Times New Roman"/>
-          <w:color w:val="000000" w:themeColor="text1"/>
-        </w:rPr>
-        <w:t>‘In</w:t>
-      </w:r>
-      <w:proofErr w:type="gramEnd"/>
-      <w:r>
-        <w:rPr>
-          <w:rFonts w:ascii="Times New Roman" w:hAnsi="Times New Roman" w:cs="Times New Roman"/>
-          <w:color w:val="000000" w:themeColor="text1"/>
-        </w:rPr>
-        <w:t xml:space="preserve"> []’). It will have an asterisk inside during execution (</w:t>
-      </w:r>
-      <w:proofErr w:type="gramStart"/>
-      <w:r>
-        <w:rPr>
-          <w:rFonts w:ascii="Times New Roman" w:hAnsi="Times New Roman" w:cs="Times New Roman"/>
-          <w:color w:val="000000" w:themeColor="text1"/>
-        </w:rPr>
-        <w:t>‘In</w:t>
-      </w:r>
-      <w:proofErr w:type="gramEnd"/>
-      <w:r>
-        <w:rPr>
-          <w:rFonts w:ascii="Times New Roman" w:hAnsi="Times New Roman" w:cs="Times New Roman"/>
-          <w:color w:val="000000" w:themeColor="text1"/>
-        </w:rPr>
-        <w:t xml:space="preserve"> [*]’). And they will show the cell execution number after execution completes (</w:t>
-      </w:r>
-      <w:proofErr w:type="gramStart"/>
-      <w:r>
-        <w:rPr>
-          <w:rFonts w:ascii="Times New Roman" w:hAnsi="Times New Roman" w:cs="Times New Roman"/>
-          <w:color w:val="000000" w:themeColor="text1"/>
-        </w:rPr>
-        <w:t>‘In</w:t>
-      </w:r>
-      <w:proofErr w:type="gramEnd"/>
-      <w:r>
-        <w:rPr>
-          <w:rFonts w:ascii="Times New Roman" w:hAnsi="Times New Roman" w:cs="Times New Roman"/>
-          <w:color w:val="000000" w:themeColor="text1"/>
-        </w:rPr>
-        <w:t xml:space="preserve"> [1]’). </w:t>
+        <w:t xml:space="preserve">The text to the left of the cell indicates whether the cell has been ran. The brackets in the text will be empty prior to running a cell (‘In []’). It will have an asterisk inside during execution (‘In [*]’). And they will show the cell execution number after execution completes (‘In [1]’). </w:t>
       </w:r>
       <w:r>
         <w:rPr>
@@ -5100,23 +4787,7 @@
           <w:rFonts w:ascii="Times New Roman" w:hAnsi="Times New Roman" w:cs="Times New Roman"/>
           <w:color w:val="000000" w:themeColor="text1"/>
         </w:rPr>
-        <w:t xml:space="preserve">The </w:t>
-      </w:r>
-      <w:proofErr w:type="spellStart"/>
-      <w:r>
-        <w:rPr>
-          <w:rFonts w:ascii="Times New Roman" w:hAnsi="Times New Roman" w:cs="Times New Roman"/>
-          <w:color w:val="000000" w:themeColor="text1"/>
-        </w:rPr>
-        <w:t>Jupyter</w:t>
-      </w:r>
-      <w:proofErr w:type="spellEnd"/>
-      <w:r>
-        <w:rPr>
-          <w:rFonts w:ascii="Times New Roman" w:hAnsi="Times New Roman" w:cs="Times New Roman"/>
-          <w:color w:val="000000" w:themeColor="text1"/>
-        </w:rPr>
-        <w:t xml:space="preserve"> notebook contains </w:t>
+        <w:t xml:space="preserve">The Jupyter notebook contains </w:t>
       </w:r>
       <w:r>
         <w:rPr>
@@ -5194,21 +4865,12 @@
         </w:rPr>
         <w:t xml:space="preserve">et </w:t>
       </w:r>
-      <w:proofErr w:type="spellStart"/>
-      <w:r>
-        <w:rPr>
-          <w:rFonts w:ascii="Times New Roman" w:hAnsi="Times New Roman" w:cs="Times New Roman"/>
-          <w:color w:val="000000" w:themeColor="text1"/>
-        </w:rPr>
-        <w:t>num_workers</w:t>
-      </w:r>
-      <w:proofErr w:type="spellEnd"/>
-      <w:r>
-        <w:rPr>
-          <w:rFonts w:ascii="Times New Roman" w:hAnsi="Times New Roman" w:cs="Times New Roman"/>
-          <w:color w:val="000000" w:themeColor="text1"/>
-        </w:rPr>
-        <w:t xml:space="preserve"> = </w:t>
+      <w:r>
+        <w:rPr>
+          <w:rFonts w:ascii="Times New Roman" w:hAnsi="Times New Roman" w:cs="Times New Roman"/>
+          <w:color w:val="000000" w:themeColor="text1"/>
+        </w:rPr>
+        <w:t xml:space="preserve">num_workers = </w:t>
       </w:r>
       <w:r>
         <w:rPr>
@@ -5249,30 +4911,14 @@
           <w:rFonts w:ascii="Times New Roman" w:hAnsi="Times New Roman" w:cs="Times New Roman"/>
           <w:color w:val="000000" w:themeColor="text1"/>
         </w:rPr>
-        <w:t xml:space="preserve"> to improve your model’s </w:t>
-      </w:r>
-      <w:proofErr w:type="gramStart"/>
-      <w:r>
-        <w:rPr>
-          <w:rFonts w:ascii="Times New Roman" w:hAnsi="Times New Roman" w:cs="Times New Roman"/>
-          <w:color w:val="000000" w:themeColor="text1"/>
-        </w:rPr>
-        <w:t>predictions</w:t>
-      </w:r>
-      <w:r>
-        <w:rPr>
-          <w:rFonts w:ascii="Times New Roman" w:hAnsi="Times New Roman" w:cs="Times New Roman"/>
-          <w:color w:val="000000" w:themeColor="text1"/>
-        </w:rPr>
-        <w:t>.</w:t>
-      </w:r>
-      <w:proofErr w:type="gramEnd"/>
-      <w:r>
-        <w:rPr>
-          <w:rFonts w:ascii="Times New Roman" w:hAnsi="Times New Roman" w:cs="Times New Roman"/>
-          <w:color w:val="000000" w:themeColor="text1"/>
-        </w:rPr>
-        <w:t xml:space="preserve"> </w:t>
+        <w:t xml:space="preserve"> to improve your model’s predictions</w:t>
+      </w:r>
+      <w:r>
+        <w:rPr>
+          <w:rFonts w:ascii="Times New Roman" w:hAnsi="Times New Roman" w:cs="Times New Roman"/>
+          <w:color w:val="000000" w:themeColor="text1"/>
+        </w:rPr>
+        <w:t xml:space="preserve">. </w:t>
       </w:r>
       <w:r>
         <w:rPr>
@@ -5326,59 +4972,101 @@
           <w:rFonts w:ascii="Times New Roman" w:hAnsi="Times New Roman" w:cs="Times New Roman"/>
           <w:color w:val="000000" w:themeColor="text1"/>
         </w:rPr>
-        <w:t xml:space="preserve">Pick between </w:t>
-      </w:r>
-      <w:proofErr w:type="spellStart"/>
-      <w:r>
-        <w:rPr>
-          <w:rFonts w:ascii="Times New Roman" w:hAnsi="Times New Roman" w:cs="Times New Roman"/>
-          <w:color w:val="000000" w:themeColor="text1"/>
-        </w:rPr>
-        <w:t>XGBoost</w:t>
-      </w:r>
-      <w:proofErr w:type="spellEnd"/>
-      <w:r>
-        <w:rPr>
-          <w:rFonts w:ascii="Times New Roman" w:hAnsi="Times New Roman" w:cs="Times New Roman"/>
+        <w:t>Pick between XGBoost or LinearLearner</w:t>
+      </w:r>
+      <w:r>
+        <w:rPr>
+          <w:rFonts w:ascii="Times New Roman" w:hAnsi="Times New Roman" w:cs="Times New Roman"/>
+          <w:color w:val="000000" w:themeColor="text1"/>
+        </w:rPr>
+        <w:t xml:space="preserve"> and see which model performs better</w:t>
+      </w:r>
+      <w:r>
+        <w:rPr>
+          <w:rFonts w:ascii="Times New Roman" w:hAnsi="Times New Roman" w:cs="Times New Roman"/>
+          <w:color w:val="000000" w:themeColor="text1"/>
+        </w:rPr>
+        <w:t>.</w:t>
+      </w:r>
+    </w:p>
+    <w:p>
+      <w:pPr>
+        <w:pStyle w:val="ListParagraph"/>
+        <w:rPr>
+          <w:rFonts w:ascii="Times New Roman" w:hAnsi="Times New Roman" w:cs="Times New Roman"/>
+          <w:b/>
+          <w:bCs/>
+          <w:color w:val="000000" w:themeColor="text1"/>
+        </w:rPr>
+      </w:pPr>
+      <w:r>
+        <w:rPr>
+          <w:rFonts w:ascii="Times New Roman" w:hAnsi="Times New Roman" w:cs="Times New Roman"/>
+          <w:b/>
+          <w:bCs/>
+          <w:color w:val="000000" w:themeColor="text1"/>
+        </w:rPr>
+        <w:t>Try to lower the RSME</w:t>
+      </w:r>
+      <w:r>
+        <w:rPr>
+          <w:rFonts w:ascii="Times New Roman" w:hAnsi="Times New Roman" w:cs="Times New Roman"/>
+          <w:b/>
+          <w:bCs/>
+          <w:color w:val="000000" w:themeColor="text1"/>
+        </w:rPr>
+        <w:t xml:space="preserve"> (root-mean-square error</w:t>
+      </w:r>
+      <w:r>
+        <w:rPr>
+          <w:rFonts w:ascii="Times New Roman" w:hAnsi="Times New Roman" w:cs="Times New Roman"/>
+          <w:b/>
+          <w:bCs/>
+          <w:color w:val="000000" w:themeColor="text1"/>
+        </w:rPr>
+        <w:t xml:space="preserve">) </w:t>
+      </w:r>
+      <w:r>
+        <w:rPr>
+          <w:rFonts w:ascii="Times New Roman" w:hAnsi="Times New Roman" w:cs="Times New Roman"/>
+          <w:b/>
+          <w:bCs/>
+          <w:color w:val="000000" w:themeColor="text1"/>
+        </w:rPr>
+        <w:t>and improve</w:t>
+      </w:r>
+      <w:r>
+        <w:rPr>
+          <w:rFonts w:ascii="Times New Roman" w:hAnsi="Times New Roman" w:cs="Times New Roman"/>
+          <w:b/>
+          <w:bCs/>
           <w:color w:val="000000" w:themeColor="text1"/>
         </w:rPr>
         <w:t xml:space="preserve"> </w:t>
       </w:r>
-      <w:proofErr w:type="gramStart"/>
-      <w:r>
-        <w:rPr>
-          <w:rFonts w:ascii="Times New Roman" w:hAnsi="Times New Roman" w:cs="Times New Roman"/>
-          <w:color w:val="000000" w:themeColor="text1"/>
-        </w:rPr>
-        <w:t>or</w:t>
-      </w:r>
-      <w:proofErr w:type="gramEnd"/>
-      <w:r>
-        <w:rPr>
-          <w:rFonts w:ascii="Times New Roman" w:hAnsi="Times New Roman" w:cs="Times New Roman"/>
-          <w:color w:val="000000" w:themeColor="text1"/>
-        </w:rPr>
-        <w:t xml:space="preserve"> </w:t>
-      </w:r>
-      <w:proofErr w:type="spellStart"/>
-      <w:r>
-        <w:rPr>
-          <w:rFonts w:ascii="Times New Roman" w:hAnsi="Times New Roman" w:cs="Times New Roman"/>
-          <w:color w:val="000000" w:themeColor="text1"/>
-        </w:rPr>
-        <w:t>LinearLearner</w:t>
-      </w:r>
-      <w:proofErr w:type="spellEnd"/>
-      <w:r>
-        <w:rPr>
-          <w:rFonts w:ascii="Times New Roman" w:hAnsi="Times New Roman" w:cs="Times New Roman"/>
-          <w:color w:val="000000" w:themeColor="text1"/>
-        </w:rPr>
-        <w:t xml:space="preserve"> and see which model performs better</w:t>
-      </w:r>
-      <w:r>
-        <w:rPr>
-          <w:rFonts w:ascii="Times New Roman" w:hAnsi="Times New Roman" w:cs="Times New Roman"/>
+      <w:r>
+        <w:rPr>
+          <w:rFonts w:ascii="Times New Roman" w:hAnsi="Times New Roman" w:cs="Times New Roman"/>
+          <w:b/>
+          <w:bCs/>
+          <w:color w:val="000000" w:themeColor="text1"/>
+        </w:rPr>
+        <w:t>your</w:t>
+      </w:r>
+      <w:r>
+        <w:rPr>
+          <w:rFonts w:ascii="Times New Roman" w:hAnsi="Times New Roman" w:cs="Times New Roman"/>
+          <w:b/>
+          <w:bCs/>
+          <w:color w:val="000000" w:themeColor="text1"/>
+        </w:rPr>
+        <w:t xml:space="preserve"> model</w:t>
+      </w:r>
+      <w:r>
+        <w:rPr>
+          <w:rFonts w:ascii="Times New Roman" w:hAnsi="Times New Roman" w:cs="Times New Roman"/>
+          <w:b/>
+          <w:bCs/>
           <w:color w:val="000000" w:themeColor="text1"/>
         </w:rPr>
         <w:t>.</w:t>
@@ -5394,81 +5082,327 @@
           <w:color w:val="000000" w:themeColor="text1"/>
         </w:rPr>
       </w:pPr>
-      <w:r>
-        <w:rPr>
-          <w:rFonts w:ascii="Times New Roman" w:hAnsi="Times New Roman" w:cs="Times New Roman"/>
-          <w:b/>
-          <w:bCs/>
-          <w:color w:val="000000" w:themeColor="text1"/>
-        </w:rPr>
-        <w:t>Try to lower the RSME</w:t>
-      </w:r>
-      <w:r>
-        <w:rPr>
-          <w:rFonts w:ascii="Times New Roman" w:hAnsi="Times New Roman" w:cs="Times New Roman"/>
-          <w:b/>
-          <w:bCs/>
-          <w:color w:val="000000" w:themeColor="text1"/>
-        </w:rPr>
-        <w:t xml:space="preserve"> (root-mean-square error</w:t>
-      </w:r>
-      <w:r>
-        <w:rPr>
-          <w:rFonts w:ascii="Times New Roman" w:hAnsi="Times New Roman" w:cs="Times New Roman"/>
-          <w:b/>
-          <w:bCs/>
-          <w:color w:val="000000" w:themeColor="text1"/>
-        </w:rPr>
-        <w:t xml:space="preserve">) </w:t>
-      </w:r>
-      <w:r>
-        <w:rPr>
-          <w:rFonts w:ascii="Times New Roman" w:hAnsi="Times New Roman" w:cs="Times New Roman"/>
-          <w:b/>
-          <w:bCs/>
-          <w:color w:val="000000" w:themeColor="text1"/>
-        </w:rPr>
-        <w:t>and improve</w:t>
-      </w:r>
-      <w:r>
-        <w:rPr>
-          <w:rFonts w:ascii="Times New Roman" w:hAnsi="Times New Roman" w:cs="Times New Roman"/>
-          <w:b/>
-          <w:bCs/>
-          <w:color w:val="000000" w:themeColor="text1"/>
-        </w:rPr>
-        <w:t xml:space="preserve"> </w:t>
-      </w:r>
-      <w:r>
-        <w:rPr>
-          <w:rFonts w:ascii="Times New Roman" w:hAnsi="Times New Roman" w:cs="Times New Roman"/>
-          <w:b/>
-          <w:bCs/>
-          <w:color w:val="000000" w:themeColor="text1"/>
-        </w:rPr>
-        <w:t>your</w:t>
-      </w:r>
-      <w:r>
-        <w:rPr>
-          <w:rFonts w:ascii="Times New Roman" w:hAnsi="Times New Roman" w:cs="Times New Roman"/>
-          <w:b/>
-          <w:bCs/>
-          <w:color w:val="000000" w:themeColor="text1"/>
-        </w:rPr>
-        <w:t xml:space="preserve"> model</w:t>
-      </w:r>
-      <w:r>
-        <w:rPr>
-          <w:rFonts w:ascii="Times New Roman" w:hAnsi="Times New Roman" w:cs="Times New Roman"/>
-          <w:b/>
-          <w:bCs/>
-          <w:color w:val="000000" w:themeColor="text1"/>
-        </w:rPr>
-        <w:t>.</w:t>
+    </w:p>
+    <w:p>
+      <w:pPr>
+        <w:pStyle w:val="ListParagraph"/>
+        <w:rPr>
+          <w:rFonts w:ascii="Times New Roman" w:hAnsi="Times New Roman" w:cs="Times New Roman"/>
+          <w:b/>
+          <w:bCs/>
+          <w:color w:val="000000" w:themeColor="text1"/>
+        </w:rPr>
+      </w:pPr>
+    </w:p>
+    <w:p>
+      <w:pPr>
+        <w:pStyle w:val="ListParagraph"/>
+        <w:numPr>
+          <w:ilvl w:val="0"/>
+          <w:numId w:val="4"/>
+        </w:numPr>
+        <w:rPr>
+          <w:rFonts w:ascii="Times New Roman" w:hAnsi="Times New Roman" w:cs="Times New Roman"/>
+          <w:b/>
+          <w:bCs/>
+          <w:color w:val="000000" w:themeColor="text1"/>
+        </w:rPr>
+      </w:pPr>
+      <w:r>
+        <w:rPr>
+          <w:rFonts w:ascii="Times New Roman" w:hAnsi="Times New Roman" w:cs="Times New Roman"/>
+          <w:b/>
+          <w:bCs/>
+          <w:color w:val="000000" w:themeColor="text1"/>
+        </w:rPr>
+        <w:t xml:space="preserve">Delete the resources when finished </w:t>
+      </w:r>
+    </w:p>
+    <w:p>
+      <w:pPr>
+        <w:pStyle w:val="ListParagraph"/>
+        <w:numPr>
+          <w:ilvl w:val="1"/>
+          <w:numId w:val="4"/>
+        </w:numPr>
+        <w:rPr>
+          <w:rFonts w:ascii="Times New Roman" w:hAnsi="Times New Roman" w:cs="Times New Roman"/>
+          <w:b/>
+          <w:bCs/>
+          <w:color w:val="000000" w:themeColor="text1"/>
+        </w:rPr>
+      </w:pPr>
+      <w:r>
+        <w:rPr>
+          <w:rFonts w:ascii="Times New Roman" w:hAnsi="Times New Roman" w:cs="Times New Roman"/>
+          <w:color w:val="000000" w:themeColor="text1"/>
+        </w:rPr>
+        <w:t>To delete the EMR Notebook, go to the</w:t>
+      </w:r>
+      <w:r>
+        <w:rPr>
+          <w:rFonts w:ascii="Times New Roman" w:hAnsi="Times New Roman" w:cs="Times New Roman"/>
+          <w:color w:val="000000" w:themeColor="text1"/>
+        </w:rPr>
+        <w:t xml:space="preserve"> Notebook pages within the EMR</w:t>
+      </w:r>
+      <w:r>
+        <w:rPr>
+          <w:rFonts w:ascii="Times New Roman" w:hAnsi="Times New Roman" w:cs="Times New Roman"/>
+          <w:color w:val="000000" w:themeColor="text1"/>
+        </w:rPr>
+        <w:t xml:space="preserve"> console, select the notebook </w:t>
+      </w:r>
+      <w:r>
+        <w:rPr>
+          <w:rFonts w:ascii="Times New Roman" w:hAnsi="Times New Roman" w:cs="Times New Roman"/>
+          <w:color w:val="000000" w:themeColor="text1"/>
+        </w:rPr>
+        <w:t>an</w:t>
+      </w:r>
+      <w:r>
+        <w:rPr>
+          <w:rFonts w:ascii="Times New Roman" w:hAnsi="Times New Roman" w:cs="Times New Roman"/>
+          <w:color w:val="000000" w:themeColor="text1"/>
+        </w:rPr>
+        <w:t>d click Delete on the top right</w:t>
+      </w:r>
+      <w:r>
+        <w:rPr>
+          <w:rFonts w:ascii="Times New Roman" w:hAnsi="Times New Roman" w:cs="Times New Roman"/>
+          <w:color w:val="000000" w:themeColor="text1"/>
+        </w:rPr>
+        <w:t>. Confirm Delet</w:t>
+      </w:r>
+      <w:r>
+        <w:rPr>
+          <w:rFonts w:ascii="Times New Roman" w:hAnsi="Times New Roman" w:cs="Times New Roman"/>
+          <w:color w:val="000000" w:themeColor="text1"/>
+        </w:rPr>
+        <w:t>e.</w:t>
+      </w:r>
+    </w:p>
+    <w:p>
+      <w:pPr>
+        <w:pStyle w:val="ListParagraph"/>
+        <w:numPr>
+          <w:ilvl w:val="1"/>
+          <w:numId w:val="4"/>
+        </w:numPr>
+        <w:rPr>
+          <w:rFonts w:ascii="Times New Roman" w:hAnsi="Times New Roman" w:cs="Times New Roman"/>
+          <w:b/>
+          <w:bCs/>
+          <w:color w:val="000000" w:themeColor="text1"/>
+        </w:rPr>
+      </w:pPr>
+      <w:r>
+        <w:rPr>
+          <w:rFonts w:ascii="Times New Roman" w:hAnsi="Times New Roman" w:cs="Times New Roman"/>
+          <w:color w:val="000000" w:themeColor="text1"/>
+        </w:rPr>
+        <w:t xml:space="preserve">To delete the EMR Cluster, </w:t>
+      </w:r>
+      <w:r>
+        <w:rPr>
+          <w:rFonts w:ascii="Times New Roman" w:hAnsi="Times New Roman" w:cs="Times New Roman"/>
+          <w:color w:val="000000" w:themeColor="text1"/>
+        </w:rPr>
+        <w:t>select the cluster and click Terminate on the top right. Confirm Termination.</w:t>
+      </w:r>
+    </w:p>
+    <w:p>
+      <w:pPr>
+        <w:pStyle w:val="ListParagraph"/>
+        <w:numPr>
+          <w:ilvl w:val="1"/>
+          <w:numId w:val="4"/>
+        </w:numPr>
+        <w:rPr>
+          <w:rFonts w:ascii="Times New Roman" w:hAnsi="Times New Roman" w:cs="Times New Roman"/>
+          <w:b/>
+          <w:bCs/>
+          <w:color w:val="000000" w:themeColor="text1"/>
+        </w:rPr>
+      </w:pPr>
+      <w:r>
+        <w:rPr>
+          <w:rFonts w:ascii="Times New Roman" w:hAnsi="Times New Roman" w:cs="Times New Roman"/>
+          <w:color w:val="000000" w:themeColor="text1"/>
+        </w:rPr>
+        <w:t>To remove the SageMaker IAM permissions from the default EMR role,</w:t>
+      </w:r>
+      <w:r>
+        <w:rPr>
+          <w:rFonts w:ascii="Times New Roman" w:hAnsi="Times New Roman" w:cs="Times New Roman"/>
+          <w:color w:val="000000" w:themeColor="text1"/>
+        </w:rPr>
+        <w:t xml:space="preserve"> go to the Roles tab in the IAM console. </w:t>
+      </w:r>
+      <w:r>
+        <w:rPr>
+          <w:rFonts w:ascii="Times New Roman" w:hAnsi="Times New Roman" w:cs="Times New Roman"/>
+          <w:color w:val="000000" w:themeColor="text1"/>
+        </w:rPr>
+        <w:t xml:space="preserve">Select the IAM role from step 1f. Click the small ‘X’ next to </w:t>
+      </w:r>
+      <w:r>
+        <w:rPr>
+          <w:rFonts w:ascii="Times New Roman" w:hAnsi="Times New Roman" w:cs="Times New Roman"/>
+          <w:color w:val="000000" w:themeColor="text1"/>
+        </w:rPr>
+        <w:t>‘</w:t>
+      </w:r>
+      <w:r>
+        <w:rPr>
+          <w:rFonts w:ascii="Times New Roman" w:hAnsi="Times New Roman" w:cs="Times New Roman"/>
+          <w:color w:val="000000" w:themeColor="text1"/>
+        </w:rPr>
+        <w:t>AmazonSageMakerFullAccess</w:t>
+      </w:r>
+      <w:r>
+        <w:rPr>
+          <w:rFonts w:ascii="Times New Roman" w:hAnsi="Times New Roman" w:cs="Times New Roman"/>
+          <w:color w:val="000000" w:themeColor="text1"/>
+        </w:rPr>
+        <w:t>’</w:t>
+      </w:r>
+      <w:bookmarkStart w:id="0" w:name="_GoBack"/>
+      <w:bookmarkEnd w:id="0"/>
+      <w:r>
+        <w:rPr>
+          <w:rFonts w:ascii="Times New Roman" w:hAnsi="Times New Roman" w:cs="Times New Roman"/>
+          <w:color w:val="000000" w:themeColor="text1"/>
+        </w:rPr>
+        <w:t>. Then click ‘Detach’.</w:t>
+      </w:r>
+    </w:p>
+    <w:p>
+      <w:pPr>
+        <w:keepNext/>
+        <w:ind w:left="1170"/>
+      </w:pPr>
+      <w:r>
+        <w:rPr>
+          <w:rFonts w:ascii="Times New Roman" w:hAnsi="Times New Roman" w:cs="Times New Roman"/>
+          <w:b/>
+          <w:bCs/>
+          <w:noProof/>
+          <w:color w:val="000000" w:themeColor="text1"/>
+        </w:rPr>
+        <w:lastRenderedPageBreak/>
+        <w:drawing>
+          <wp:inline distT="0" distB="0" distL="0" distR="0" wp14:anchorId="114E8A0D" wp14:editId="7F3D7FC7">
+            <wp:extent cx="5120640" cy="1153238"/>
+            <wp:effectExtent l="19050" t="19050" r="22860" b="27940"/>
+            <wp:docPr id="1" name="Picture 1"/>
+            <wp:cNvGraphicFramePr>
+              <a:graphicFrameLocks xmlns:a="http://schemas.openxmlformats.org/drawingml/2006/main" noChangeAspect="1"/>
+            </wp:cNvGraphicFramePr>
+            <a:graphic xmlns:a="http://schemas.openxmlformats.org/drawingml/2006/main">
+              <a:graphicData uri="http://schemas.openxmlformats.org/drawingml/2006/picture">
+                <pic:pic xmlns:pic="http://schemas.openxmlformats.org/drawingml/2006/picture">
+                  <pic:nvPicPr>
+                    <pic:cNvPr id="1" name="delete_sagemaker.png"/>
+                    <pic:cNvPicPr/>
+                  </pic:nvPicPr>
+                  <pic:blipFill>
+                    <a:blip r:embed="rId26" cstate="print">
+                      <a:extLst>
+                        <a:ext uri="{28A0092B-C50C-407E-A947-70E740481C1C}">
+                          <a14:useLocalDpi xmlns:a14="http://schemas.microsoft.com/office/drawing/2010/main" val="0"/>
+                        </a:ext>
+                      </a:extLst>
+                    </a:blip>
+                    <a:stretch>
+                      <a:fillRect/>
+                    </a:stretch>
+                  </pic:blipFill>
+                  <pic:spPr>
+                    <a:xfrm>
+                      <a:off x="0" y="0"/>
+                      <a:ext cx="5120640" cy="1153238"/>
+                    </a:xfrm>
+                    <a:prstGeom prst="rect">
+                      <a:avLst/>
+                    </a:prstGeom>
+                    <a:ln>
+                      <a:solidFill>
+                        <a:schemeClr val="tx1"/>
+                      </a:solidFill>
+                    </a:ln>
+                  </pic:spPr>
+                </pic:pic>
+              </a:graphicData>
+            </a:graphic>
+          </wp:inline>
+        </w:drawing>
+      </w:r>
+    </w:p>
+    <w:p>
+      <w:pPr>
+        <w:pStyle w:val="Caption"/>
+        <w:jc w:val="center"/>
+        <w:rPr>
+          <w:rFonts w:ascii="Times New Roman" w:hAnsi="Times New Roman" w:cs="Times New Roman"/>
+          <w:b/>
+          <w:bCs/>
+          <w:color w:val="auto"/>
+        </w:rPr>
+      </w:pPr>
+      <w:r>
+        <w:rPr>
+          <w:b/>
+          <w:color w:val="auto"/>
+        </w:rPr>
+        <w:t xml:space="preserve">Image </w:t>
+      </w:r>
+      <w:r>
+        <w:rPr>
+          <w:b/>
+          <w:color w:val="auto"/>
+        </w:rPr>
+        <w:fldChar w:fldCharType="begin"/>
+      </w:r>
+      <w:r>
+        <w:rPr>
+          <w:b/>
+          <w:color w:val="auto"/>
+        </w:rPr>
+        <w:instrText xml:space="preserve"> SEQ Image \* ARABIC </w:instrText>
+      </w:r>
+      <w:r>
+        <w:rPr>
+          <w:b/>
+          <w:color w:val="auto"/>
+        </w:rPr>
+        <w:fldChar w:fldCharType="separate"/>
+      </w:r>
+      <w:r>
+        <w:rPr>
+          <w:b/>
+          <w:noProof/>
+          <w:color w:val="auto"/>
+        </w:rPr>
+        <w:t>16</w:t>
+      </w:r>
+      <w:r>
+        <w:rPr>
+          <w:b/>
+          <w:color w:val="auto"/>
+        </w:rPr>
+        <w:fldChar w:fldCharType="end"/>
+      </w:r>
+      <w:r>
+        <w:rPr>
+          <w:b/>
+          <w:color w:val="auto"/>
+        </w:rPr>
+        <w:t xml:space="preserve"> Step 6c</w:t>
       </w:r>
     </w:p>
     <w:sectPr>
-      <w:footerReference w:type="default" r:id="rId26"/>
+      <w:footerReference w:type="default" r:id="rId27"/>
       <w:pgSz w:w="12240" w:h="15840"/>
       <w:pgMar w:top="1440" w:right="1440" w:bottom="1440" w:left="1440" w:header="720" w:footer="720" w:gutter="0"/>
       <w:cols w:space="720"/>
@@ -5531,7 +5465,7 @@
           <w:rPr>
             <w:noProof/>
           </w:rPr>
-          <w:t>7</w:t>
+          <w:t>1</w:t>
         </w:r>
         <w:r>
           <w:rPr>
@@ -8747,7 +8681,7 @@
 </file>
 
 <file path=customXml/itemProps1.xml><?xml version="1.0" encoding="utf-8"?>
-<ds:datastoreItem xmlns:ds="http://schemas.openxmlformats.org/officeDocument/2006/customXml" ds:itemID="{4AA58C42-DF25-4051-8572-0F534B347A39}">
+<ds:datastoreItem xmlns:ds="http://schemas.openxmlformats.org/officeDocument/2006/customXml" ds:itemID="{6ACC8335-CEEE-47DC-8C90-8EBF50D8DFBF}">
   <ds:schemaRefs>
     <ds:schemaRef ds:uri="http://schemas.openxmlformats.org/officeDocument/2006/bibliography"/>
   </ds:schemaRefs>

</xml_diff>